<commit_message>
Final Commit SQL Test
</commit_message>
<xml_diff>
--- a/asp.net/code/SQL Server Test/2021-02-20 SQL_Test.docx
+++ b/asp.net/code/SQL Server Test/2021-02-20 SQL_Test.docx
@@ -3,7 +3,6 @@
 <w:document xmlns:wpc="http://schemas.microsoft.com/office/word/2010/wordprocessingCanvas" xmlns:cx="http://schemas.microsoft.com/office/drawing/2014/chartex" xmlns:cx1="http://schemas.microsoft.com/office/drawing/2015/9/8/chartex" xmlns:cx2="http://schemas.microsoft.com/office/drawing/2015/10/21/chartex" xmlns:cx3="http://schemas.microsoft.com/office/drawing/2016/5/9/chartex" xmlns:cx4="http://schemas.microsoft.com/office/drawing/2016/5/10/chartex" xmlns:cx5="http://schemas.microsoft.com/office/drawing/2016/5/11/chartex" xmlns:cx6="http://schemas.microsoft.com/office/drawing/2016/5/12/chartex" xmlns:cx7="http://schemas.microsoft.com/office/drawing/2016/5/13/chartex" xmlns:cx8="http://schemas.microsoft.com/office/drawing/2016/5/14/chartex" xmlns:mc="http://schemas.openxmlformats.org/markup-compatibility/2006" xmlns:aink="http://schemas.microsoft.com/office/drawing/2016/ink" xmlns:am3d="http://schemas.microsoft.com/office/drawing/2017/model3d" xmlns:o="urn:schemas-microsoft-com:office:office" xmlns:r="http://schemas.openxmlformats.org/officeDocument/2006/relationships" xmlns:m="http://schemas.openxmlformats.org/officeDocument/2006/math" xmlns:v="urn:schemas-microsoft-com:vml" xmlns:wp14="http://schemas.microsoft.com/office/word/2010/wordprocessingDrawing" xmlns:wp="http://schemas.openxmlformats.org/drawingml/2006/wordprocessingDrawing" xmlns:w10="urn:schemas-microsoft-com:office:word" xmlns:w="http://schemas.openxmlformats.org/wordprocessingml/2006/main" xmlns:w14="http://schemas.microsoft.com/office/word/2010/wordml" xmlns:w15="http://schemas.microsoft.com/office/word/2012/wordml" xmlns:w16cex="http://schemas.microsoft.com/office/word/2018/wordml/cex" xmlns:w16cid="http://schemas.microsoft.com/office/word/2016/wordml/cid" xmlns:w16="http://schemas.microsoft.com/office/word/2018/wordml" xmlns:w16se="http://schemas.microsoft.com/office/word/2015/wordml/symex" xmlns:wpg="http://schemas.microsoft.com/office/word/2010/wordprocessingGroup" xmlns:wpi="http://schemas.microsoft.com/office/word/2010/wordprocessingInk" xmlns:wne="http://schemas.microsoft.com/office/word/2006/wordml" xmlns:wps="http://schemas.microsoft.com/office/word/2010/wordprocessingShape" mc:Ignorable="w14 w15 w16se w16cid w16 w16cex wp14">
   <w:body>
     <w:bookmarkStart w:id="0" w:name="_GoBack" w:displacedByCustomXml="next"/>
-    <w:bookmarkEnd w:id="0" w:displacedByCustomXml="next"/>
     <w:sdt>
       <w:sdtPr>
         <w:rPr>
@@ -840,13 +839,23 @@
                                         <w:szCs w:val="36"/>
                                       </w:rPr>
                                     </w:pPr>
+                                    <w:proofErr w:type="spellStart"/>
                                     <w:r>
                                       <w:rPr>
                                         <w:color w:val="404040" w:themeColor="text1" w:themeTint="BF"/>
                                         <w:sz w:val="36"/>
                                         <w:szCs w:val="36"/>
                                       </w:rPr>
-                                      <w:t>Cybercom Creation</w:t>
+                                      <w:t>Cybercom</w:t>
+                                    </w:r>
+                                    <w:proofErr w:type="spellEnd"/>
+                                    <w:r>
+                                      <w:rPr>
+                                        <w:color w:val="404040" w:themeColor="text1" w:themeTint="BF"/>
+                                        <w:sz w:val="36"/>
+                                        <w:szCs w:val="36"/>
+                                      </w:rPr>
+                                      <w:t xml:space="preserve"> Creation</w:t>
                                     </w:r>
                                   </w:p>
                                 </w:sdtContent>
@@ -939,13 +948,23 @@
                                   <w:szCs w:val="36"/>
                                 </w:rPr>
                               </w:pPr>
+                              <w:proofErr w:type="spellStart"/>
                               <w:r>
                                 <w:rPr>
                                   <w:color w:val="404040" w:themeColor="text1" w:themeTint="BF"/>
                                   <w:sz w:val="36"/>
                                   <w:szCs w:val="36"/>
                                 </w:rPr>
-                                <w:t>Cybercom Creation</w:t>
+                                <w:t>Cybercom</w:t>
+                              </w:r>
+                              <w:proofErr w:type="spellEnd"/>
+                              <w:r>
+                                <w:rPr>
+                                  <w:color w:val="404040" w:themeColor="text1" w:themeTint="BF"/>
+                                  <w:sz w:val="36"/>
+                                  <w:szCs w:val="36"/>
+                                </w:rPr>
+                                <w:t xml:space="preserve"> Creation</w:t>
                               </w:r>
                             </w:p>
                           </w:sdtContent>
@@ -1143,7 +1162,29 @@
           <w:szCs w:val="28"/>
           <w:highlight w:val="white"/>
         </w:rPr>
-        <w:t xml:space="preserve"> [DatabaseDemo]</w:t>
+        <w:t xml:space="preserve"> [</w:t>
+      </w:r>
+      <w:proofErr w:type="spellStart"/>
+      <w:r>
+        <w:rPr>
+          <w:rFonts w:cstheme="minorHAnsi"/>
+          <w:color w:val="000000"/>
+          <w:sz w:val="28"/>
+          <w:szCs w:val="28"/>
+          <w:highlight w:val="white"/>
+        </w:rPr>
+        <w:t>DatabaseDemo</w:t>
+      </w:r>
+      <w:proofErr w:type="spellEnd"/>
+      <w:r>
+        <w:rPr>
+          <w:rFonts w:cstheme="minorHAnsi"/>
+          <w:color w:val="000000"/>
+          <w:sz w:val="28"/>
+          <w:szCs w:val="28"/>
+          <w:highlight w:val="white"/>
+        </w:rPr>
+        <w:t>]</w:t>
       </w:r>
     </w:p>
     <w:p>
@@ -1262,15 +1303,27 @@
         </w:rPr>
         <w:tab/>
       </w:r>
-      <w:r>
-        <w:rPr>
-          <w:rFonts w:cstheme="minorHAnsi"/>
-          <w:color w:val="000000"/>
-          <w:sz w:val="28"/>
-          <w:szCs w:val="28"/>
-          <w:highlight w:val="white"/>
-        </w:rPr>
-        <w:t xml:space="preserve">Employee_id </w:t>
+      <w:proofErr w:type="spellStart"/>
+      <w:r>
+        <w:rPr>
+          <w:rFonts w:cstheme="minorHAnsi"/>
+          <w:color w:val="000000"/>
+          <w:sz w:val="28"/>
+          <w:szCs w:val="28"/>
+          <w:highlight w:val="white"/>
+        </w:rPr>
+        <w:t>Employee_id</w:t>
+      </w:r>
+      <w:proofErr w:type="spellEnd"/>
+      <w:r>
+        <w:rPr>
+          <w:rFonts w:cstheme="minorHAnsi"/>
+          <w:color w:val="000000"/>
+          <w:sz w:val="28"/>
+          <w:szCs w:val="28"/>
+          <w:highlight w:val="white"/>
+        </w:rPr>
+        <w:t xml:space="preserve"> </w:t>
       </w:r>
       <w:r>
         <w:rPr>
@@ -1330,7 +1383,29 @@
           <w:szCs w:val="28"/>
           <w:highlight w:val="white"/>
         </w:rPr>
-        <w:t xml:space="preserve"> Idnetity(1,1)</w:t>
+        <w:t xml:space="preserve"> </w:t>
+      </w:r>
+      <w:proofErr w:type="spellStart"/>
+      <w:r>
+        <w:rPr>
+          <w:rFonts w:cstheme="minorHAnsi"/>
+          <w:color w:val="0000FF"/>
+          <w:sz w:val="28"/>
+          <w:szCs w:val="28"/>
+          <w:highlight w:val="white"/>
+        </w:rPr>
+        <w:t>Idnetity</w:t>
+      </w:r>
+      <w:proofErr w:type="spellEnd"/>
+      <w:r>
+        <w:rPr>
+          <w:rFonts w:cstheme="minorHAnsi"/>
+          <w:color w:val="0000FF"/>
+          <w:sz w:val="28"/>
+          <w:szCs w:val="28"/>
+          <w:highlight w:val="white"/>
+        </w:rPr>
+        <w:t>(1,1)</w:t>
       </w:r>
       <w:r>
         <w:rPr>
@@ -1376,8 +1451,30 @@
           <w:highlight w:val="white"/>
         </w:rPr>
         <w:tab/>
-        <w:t xml:space="preserve">First_name </w:t>
-      </w:r>
+      </w:r>
+      <w:proofErr w:type="spellStart"/>
+      <w:r>
+        <w:rPr>
+          <w:rFonts w:cstheme="minorHAnsi"/>
+          <w:color w:val="000000"/>
+          <w:sz w:val="28"/>
+          <w:szCs w:val="28"/>
+          <w:highlight w:val="white"/>
+        </w:rPr>
+        <w:t>First_name</w:t>
+      </w:r>
+      <w:proofErr w:type="spellEnd"/>
+      <w:r>
+        <w:rPr>
+          <w:rFonts w:cstheme="minorHAnsi"/>
+          <w:color w:val="000000"/>
+          <w:sz w:val="28"/>
+          <w:szCs w:val="28"/>
+          <w:highlight w:val="white"/>
+        </w:rPr>
+        <w:t xml:space="preserve"> </w:t>
+      </w:r>
+      <w:proofErr w:type="spellStart"/>
       <w:r>
         <w:rPr>
           <w:rFonts w:cstheme="minorHAnsi"/>
@@ -1388,6 +1485,7 @@
         </w:rPr>
         <w:t>nvarchar</w:t>
       </w:r>
+      <w:proofErr w:type="spellEnd"/>
       <w:r>
         <w:rPr>
           <w:rFonts w:cstheme="minorHAnsi"/>
@@ -1492,8 +1590,30 @@
           <w:highlight w:val="white"/>
         </w:rPr>
         <w:tab/>
-        <w:t xml:space="preserve">Last_name </w:t>
-      </w:r>
+      </w:r>
+      <w:proofErr w:type="spellStart"/>
+      <w:r>
+        <w:rPr>
+          <w:rFonts w:cstheme="minorHAnsi"/>
+          <w:color w:val="000000"/>
+          <w:sz w:val="28"/>
+          <w:szCs w:val="28"/>
+          <w:highlight w:val="white"/>
+        </w:rPr>
+        <w:t>Last_name</w:t>
+      </w:r>
+      <w:proofErr w:type="spellEnd"/>
+      <w:r>
+        <w:rPr>
+          <w:rFonts w:cstheme="minorHAnsi"/>
+          <w:color w:val="000000"/>
+          <w:sz w:val="28"/>
+          <w:szCs w:val="28"/>
+          <w:highlight w:val="white"/>
+        </w:rPr>
+        <w:t xml:space="preserve"> </w:t>
+      </w:r>
+      <w:proofErr w:type="spellStart"/>
       <w:r>
         <w:rPr>
           <w:rFonts w:cstheme="minorHAnsi"/>
@@ -1504,6 +1624,7 @@
         </w:rPr>
         <w:t>nvarchar</w:t>
       </w:r>
+      <w:proofErr w:type="spellEnd"/>
       <w:r>
         <w:rPr>
           <w:rFonts w:cstheme="minorHAnsi"/>
@@ -1694,7 +1815,28 @@
           <w:highlight w:val="white"/>
         </w:rPr>
         <w:tab/>
-        <w:t xml:space="preserve">Joining_date </w:t>
+      </w:r>
+      <w:proofErr w:type="spellStart"/>
+      <w:r>
+        <w:rPr>
+          <w:rFonts w:cstheme="minorHAnsi"/>
+          <w:color w:val="000000"/>
+          <w:sz w:val="28"/>
+          <w:szCs w:val="28"/>
+          <w:highlight w:val="white"/>
+        </w:rPr>
+        <w:t>Joining_date</w:t>
+      </w:r>
+      <w:proofErr w:type="spellEnd"/>
+      <w:r>
+        <w:rPr>
+          <w:rFonts w:cstheme="minorHAnsi"/>
+          <w:color w:val="000000"/>
+          <w:sz w:val="28"/>
+          <w:szCs w:val="28"/>
+          <w:highlight w:val="white"/>
+        </w:rPr>
+        <w:t xml:space="preserve"> </w:t>
       </w:r>
       <w:r>
         <w:rPr>
@@ -1782,6 +1924,7 @@
         <w:tab/>
         <w:t xml:space="preserve">Department </w:t>
       </w:r>
+      <w:proofErr w:type="spellStart"/>
       <w:r>
         <w:rPr>
           <w:rFonts w:cstheme="minorHAnsi"/>
@@ -1792,6 +1935,7 @@
         </w:rPr>
         <w:t>nvarchar</w:t>
       </w:r>
+      <w:proofErr w:type="spellEnd"/>
       <w:r>
         <w:rPr>
           <w:rFonts w:cstheme="minorHAnsi"/>
@@ -2098,7 +2242,18 @@
           <w:szCs w:val="28"/>
           <w:highlight w:val="white"/>
         </w:rPr>
-        <w:t>'01-01-13 12:00:00 AM'</w:t>
+        <w:t xml:space="preserve">'01-01-13 12:00:00 </w:t>
+      </w:r>
+      <w:proofErr w:type="spellStart"/>
+      <w:r>
+        <w:rPr>
+          <w:rFonts w:cstheme="minorHAnsi"/>
+          <w:color w:val="FF0000"/>
+          <w:sz w:val="28"/>
+          <w:szCs w:val="28"/>
+          <w:highlight w:val="white"/>
+        </w:rPr>
+        <w:t>AM'</w:t>
       </w:r>
       <w:r>
         <w:rPr>
@@ -2118,7 +2273,18 @@
           <w:szCs w:val="28"/>
           <w:highlight w:val="white"/>
         </w:rPr>
-        <w:t>'Banking'</w:t>
+        <w:t>'Banking</w:t>
+      </w:r>
+      <w:proofErr w:type="spellEnd"/>
+      <w:r>
+        <w:rPr>
+          <w:rFonts w:cstheme="minorHAnsi"/>
+          <w:color w:val="FF0000"/>
+          <w:sz w:val="28"/>
+          <w:szCs w:val="28"/>
+          <w:highlight w:val="white"/>
+        </w:rPr>
+        <w:t>'</w:t>
       </w:r>
       <w:r>
         <w:rPr>
@@ -2294,7 +2460,18 @@
           <w:szCs w:val="28"/>
           <w:highlight w:val="white"/>
         </w:rPr>
-        <w:t>'01-01-13 12:00:00 AM'</w:t>
+        <w:t xml:space="preserve">'01-01-13 12:00:00 </w:t>
+      </w:r>
+      <w:proofErr w:type="spellStart"/>
+      <w:r>
+        <w:rPr>
+          <w:rFonts w:cstheme="minorHAnsi"/>
+          <w:color w:val="FF0000"/>
+          <w:sz w:val="28"/>
+          <w:szCs w:val="28"/>
+          <w:highlight w:val="white"/>
+        </w:rPr>
+        <w:t>AM'</w:t>
       </w:r>
       <w:r>
         <w:rPr>
@@ -2314,7 +2491,18 @@
           <w:szCs w:val="28"/>
           <w:highlight w:val="white"/>
         </w:rPr>
-        <w:t>'Insurance'</w:t>
+        <w:t>'Insurance</w:t>
+      </w:r>
+      <w:proofErr w:type="spellEnd"/>
+      <w:r>
+        <w:rPr>
+          <w:rFonts w:cstheme="minorHAnsi"/>
+          <w:color w:val="FF0000"/>
+          <w:sz w:val="28"/>
+          <w:szCs w:val="28"/>
+          <w:highlight w:val="white"/>
+        </w:rPr>
+        <w:t>'</w:t>
       </w:r>
       <w:r>
         <w:rPr>
@@ -2490,7 +2678,18 @@
           <w:szCs w:val="28"/>
           <w:highlight w:val="white"/>
         </w:rPr>
-        <w:t>'01-02-13 12:00:00 AM'</w:t>
+        <w:t xml:space="preserve">'01-02-13 12:00:00 </w:t>
+      </w:r>
+      <w:proofErr w:type="spellStart"/>
+      <w:r>
+        <w:rPr>
+          <w:rFonts w:cstheme="minorHAnsi"/>
+          <w:color w:val="FF0000"/>
+          <w:sz w:val="28"/>
+          <w:szCs w:val="28"/>
+          <w:highlight w:val="white"/>
+        </w:rPr>
+        <w:t>AM'</w:t>
       </w:r>
       <w:r>
         <w:rPr>
@@ -2510,7 +2709,18 @@
           <w:szCs w:val="28"/>
           <w:highlight w:val="white"/>
         </w:rPr>
-        <w:t>'Banking'</w:t>
+        <w:t>'Banking</w:t>
+      </w:r>
+      <w:proofErr w:type="spellEnd"/>
+      <w:r>
+        <w:rPr>
+          <w:rFonts w:cstheme="minorHAnsi"/>
+          <w:color w:val="FF0000"/>
+          <w:sz w:val="28"/>
+          <w:szCs w:val="28"/>
+          <w:highlight w:val="white"/>
+        </w:rPr>
+        <w:t>'</w:t>
       </w:r>
       <w:r>
         <w:rPr>
@@ -2686,7 +2896,18 @@
           <w:szCs w:val="28"/>
           <w:highlight w:val="white"/>
         </w:rPr>
-        <w:t>'01-02-13 12:00:00 AM'</w:t>
+        <w:t xml:space="preserve">'01-02-13 12:00:00 </w:t>
+      </w:r>
+      <w:proofErr w:type="spellStart"/>
+      <w:r>
+        <w:rPr>
+          <w:rFonts w:cstheme="minorHAnsi"/>
+          <w:color w:val="FF0000"/>
+          <w:sz w:val="28"/>
+          <w:szCs w:val="28"/>
+          <w:highlight w:val="white"/>
+        </w:rPr>
+        <w:t>AM'</w:t>
       </w:r>
       <w:r>
         <w:rPr>
@@ -2706,7 +2927,18 @@
           <w:szCs w:val="28"/>
           <w:highlight w:val="white"/>
         </w:rPr>
-        <w:t>'Insurance'</w:t>
+        <w:t>'Insurance</w:t>
+      </w:r>
+      <w:proofErr w:type="spellEnd"/>
+      <w:r>
+        <w:rPr>
+          <w:rFonts w:cstheme="minorHAnsi"/>
+          <w:color w:val="FF0000"/>
+          <w:sz w:val="28"/>
+          <w:szCs w:val="28"/>
+          <w:highlight w:val="white"/>
+        </w:rPr>
+        <w:t>'</w:t>
       </w:r>
       <w:r>
         <w:rPr>
@@ -2882,7 +3114,18 @@
           <w:szCs w:val="28"/>
           <w:highlight w:val="white"/>
         </w:rPr>
-        <w:t>'01-02-13 12:00:00 AM'</w:t>
+        <w:t xml:space="preserve">'01-02-13 12:00:00 </w:t>
+      </w:r>
+      <w:proofErr w:type="spellStart"/>
+      <w:r>
+        <w:rPr>
+          <w:rFonts w:cstheme="minorHAnsi"/>
+          <w:color w:val="FF0000"/>
+          <w:sz w:val="28"/>
+          <w:szCs w:val="28"/>
+          <w:highlight w:val="white"/>
+        </w:rPr>
+        <w:t>AM'</w:t>
       </w:r>
       <w:r>
         <w:rPr>
@@ -2902,7 +3145,18 @@
           <w:szCs w:val="28"/>
           <w:highlight w:val="white"/>
         </w:rPr>
-        <w:t>'Insurance'</w:t>
+        <w:t>'Insurance</w:t>
+      </w:r>
+      <w:proofErr w:type="spellEnd"/>
+      <w:r>
+        <w:rPr>
+          <w:rFonts w:cstheme="minorHAnsi"/>
+          <w:color w:val="FF0000"/>
+          <w:sz w:val="28"/>
+          <w:szCs w:val="28"/>
+          <w:highlight w:val="white"/>
+        </w:rPr>
+        <w:t>'</w:t>
       </w:r>
       <w:r>
         <w:rPr>
@@ -3078,7 +3332,18 @@
           <w:szCs w:val="28"/>
           <w:highlight w:val="white"/>
         </w:rPr>
-        <w:t>'01-01-13 12:00:00 AM'</w:t>
+        <w:t xml:space="preserve">'01-01-13 12:00:00 </w:t>
+      </w:r>
+      <w:proofErr w:type="spellStart"/>
+      <w:r>
+        <w:rPr>
+          <w:rFonts w:cstheme="minorHAnsi"/>
+          <w:color w:val="FF0000"/>
+          <w:sz w:val="28"/>
+          <w:szCs w:val="28"/>
+          <w:highlight w:val="white"/>
+        </w:rPr>
+        <w:t>AM'</w:t>
       </w:r>
       <w:r>
         <w:rPr>
@@ -3098,7 +3363,18 @@
           <w:szCs w:val="28"/>
           <w:highlight w:val="white"/>
         </w:rPr>
-        <w:t>'Services'</w:t>
+        <w:t>'Services</w:t>
+      </w:r>
+      <w:proofErr w:type="spellEnd"/>
+      <w:r>
+        <w:rPr>
+          <w:rFonts w:cstheme="minorHAnsi"/>
+          <w:color w:val="FF0000"/>
+          <w:sz w:val="28"/>
+          <w:szCs w:val="28"/>
+          <w:highlight w:val="white"/>
+        </w:rPr>
+        <w:t>'</w:t>
       </w:r>
       <w:r>
         <w:rPr>
@@ -3274,7 +3550,18 @@
           <w:szCs w:val="28"/>
           <w:highlight w:val="white"/>
         </w:rPr>
-        <w:t>'01-01-13 12:00:00 AM'</w:t>
+        <w:t xml:space="preserve">'01-01-13 12:00:00 </w:t>
+      </w:r>
+      <w:proofErr w:type="spellStart"/>
+      <w:r>
+        <w:rPr>
+          <w:rFonts w:cstheme="minorHAnsi"/>
+          <w:color w:val="FF0000"/>
+          <w:sz w:val="28"/>
+          <w:szCs w:val="28"/>
+          <w:highlight w:val="white"/>
+        </w:rPr>
+        <w:t>AM'</w:t>
       </w:r>
       <w:r>
         <w:rPr>
@@ -3294,7 +3581,18 @@
           <w:szCs w:val="28"/>
           <w:highlight w:val="white"/>
         </w:rPr>
-        <w:t>'Services'</w:t>
+        <w:t>'Services</w:t>
+      </w:r>
+      <w:proofErr w:type="spellEnd"/>
+      <w:r>
+        <w:rPr>
+          <w:rFonts w:cstheme="minorHAnsi"/>
+          <w:color w:val="FF0000"/>
+          <w:sz w:val="28"/>
+          <w:szCs w:val="28"/>
+          <w:highlight w:val="white"/>
+        </w:rPr>
+        <w:t>'</w:t>
       </w:r>
       <w:r>
         <w:rPr>
@@ -3470,7 +3768,18 @@
           <w:szCs w:val="28"/>
           <w:highlight w:val="white"/>
         </w:rPr>
-        <w:t>'01-02-13 12:00:00 AM'</w:t>
+        <w:t xml:space="preserve">'01-02-13 12:00:00 </w:t>
+      </w:r>
+      <w:proofErr w:type="spellStart"/>
+      <w:r>
+        <w:rPr>
+          <w:rFonts w:cstheme="minorHAnsi"/>
+          <w:color w:val="FF0000"/>
+          <w:sz w:val="28"/>
+          <w:szCs w:val="28"/>
+          <w:highlight w:val="white"/>
+        </w:rPr>
+        <w:t>AM'</w:t>
       </w:r>
       <w:r>
         <w:rPr>
@@ -3490,7 +3799,18 @@
           <w:szCs w:val="28"/>
           <w:highlight w:val="white"/>
         </w:rPr>
-        <w:t>'Insurance'</w:t>
+        <w:t>'Insurance</w:t>
+      </w:r>
+      <w:proofErr w:type="spellEnd"/>
+      <w:r>
+        <w:rPr>
+          <w:rFonts w:cstheme="minorHAnsi"/>
+          <w:color w:val="FF0000"/>
+          <w:sz w:val="28"/>
+          <w:szCs w:val="28"/>
+          <w:highlight w:val="white"/>
+        </w:rPr>
+        <w:t>'</w:t>
       </w:r>
       <w:r>
         <w:rPr>
@@ -3691,15 +4011,27 @@
           <w:highlight w:val="white"/>
         </w:rPr>
       </w:pPr>
-      <w:r>
-        <w:rPr>
-          <w:rFonts w:cstheme="minorHAnsi"/>
-          <w:color w:val="000000"/>
-          <w:sz w:val="28"/>
-          <w:szCs w:val="28"/>
-          <w:highlight w:val="white"/>
-        </w:rPr>
-        <w:t xml:space="preserve">Employee_ref_id </w:t>
+      <w:proofErr w:type="spellStart"/>
+      <w:r>
+        <w:rPr>
+          <w:rFonts w:cstheme="minorHAnsi"/>
+          <w:color w:val="000000"/>
+          <w:sz w:val="28"/>
+          <w:szCs w:val="28"/>
+          <w:highlight w:val="white"/>
+        </w:rPr>
+        <w:t>Employee_ref_id</w:t>
+      </w:r>
+      <w:proofErr w:type="spellEnd"/>
+      <w:r>
+        <w:rPr>
+          <w:rFonts w:cstheme="minorHAnsi"/>
+          <w:color w:val="000000"/>
+          <w:sz w:val="28"/>
+          <w:szCs w:val="28"/>
+          <w:highlight w:val="white"/>
+        </w:rPr>
+        <w:t xml:space="preserve"> </w:t>
       </w:r>
       <w:r>
         <w:rPr>
@@ -3791,6 +4123,7 @@
         </w:rPr>
         <w:t>(</w:t>
       </w:r>
+      <w:proofErr w:type="spellStart"/>
       <w:r>
         <w:rPr>
           <w:rFonts w:cstheme="minorHAnsi"/>
@@ -3801,6 +4134,7 @@
         </w:rPr>
         <w:t>Employee_id</w:t>
       </w:r>
+      <w:proofErr w:type="spellEnd"/>
       <w:r>
         <w:rPr>
           <w:rFonts w:cstheme="minorHAnsi"/>
@@ -3836,15 +4170,27 @@
         </w:rPr>
         <w:tab/>
       </w:r>
-      <w:r>
-        <w:rPr>
-          <w:rFonts w:cstheme="minorHAnsi"/>
-          <w:color w:val="000000"/>
-          <w:sz w:val="28"/>
-          <w:szCs w:val="28"/>
-          <w:highlight w:val="white"/>
-        </w:rPr>
-        <w:t xml:space="preserve">Incentive_date </w:t>
+      <w:proofErr w:type="spellStart"/>
+      <w:r>
+        <w:rPr>
+          <w:rFonts w:cstheme="minorHAnsi"/>
+          <w:color w:val="000000"/>
+          <w:sz w:val="28"/>
+          <w:szCs w:val="28"/>
+          <w:highlight w:val="white"/>
+        </w:rPr>
+        <w:t>Incentive_date</w:t>
+      </w:r>
+      <w:proofErr w:type="spellEnd"/>
+      <w:r>
+        <w:rPr>
+          <w:rFonts w:cstheme="minorHAnsi"/>
+          <w:color w:val="000000"/>
+          <w:sz w:val="28"/>
+          <w:szCs w:val="28"/>
+          <w:highlight w:val="white"/>
+        </w:rPr>
+        <w:t xml:space="preserve"> </w:t>
       </w:r>
       <w:r>
         <w:rPr>
@@ -3920,7 +4266,28 @@
           <w:highlight w:val="white"/>
         </w:rPr>
         <w:tab/>
-        <w:t xml:space="preserve">Incentive_amount </w:t>
+      </w:r>
+      <w:proofErr w:type="spellStart"/>
+      <w:r>
+        <w:rPr>
+          <w:rFonts w:cstheme="minorHAnsi"/>
+          <w:color w:val="000000"/>
+          <w:sz w:val="28"/>
+          <w:szCs w:val="28"/>
+          <w:highlight w:val="white"/>
+        </w:rPr>
+        <w:t>Incentive_amount</w:t>
+      </w:r>
+      <w:proofErr w:type="spellEnd"/>
+      <w:r>
+        <w:rPr>
+          <w:rFonts w:cstheme="minorHAnsi"/>
+          <w:color w:val="000000"/>
+          <w:sz w:val="28"/>
+          <w:szCs w:val="28"/>
+          <w:highlight w:val="white"/>
+        </w:rPr>
+        <w:t xml:space="preserve"> </w:t>
       </w:r>
       <w:r>
         <w:rPr>
@@ -4718,9 +5085,9 @@
           <w:szCs w:val="28"/>
           <w:lang w:bidi="hi-IN"/>
         </w:rPr>
-        <w:t>Get First_Name from employee table using alias name “Employee Nam</w:t>
-      </w:r>
-      <w:bookmarkEnd w:id="1"/>
+        <w:t xml:space="preserve">Get </w:t>
+      </w:r>
+      <w:proofErr w:type="spellStart"/>
       <w:r>
         <w:rPr>
           <w:rFonts w:asciiTheme="minorHAnsi" w:hAnsiTheme="minorHAnsi" w:cstheme="minorHAnsi"/>
@@ -4731,14 +5098,10 @@
           <w:szCs w:val="28"/>
           <w:lang w:bidi="hi-IN"/>
         </w:rPr>
-        <w:t>e”</w:t>
-      </w:r>
-    </w:p>
-    <w:p>
-      <w:pPr>
-        <w:pStyle w:val="Heading2"/>
-        <w:ind w:left="360"/>
-        <w:jc w:val="both"/>
+        <w:t>First_Name</w:t>
+      </w:r>
+      <w:proofErr w:type="spellEnd"/>
+      <w:r>
         <w:rPr>
           <w:rFonts w:asciiTheme="minorHAnsi" w:hAnsiTheme="minorHAnsi" w:cstheme="minorHAnsi"/>
           <w:b/>
@@ -4748,7 +5111,9 @@
           <w:szCs w:val="28"/>
           <w:lang w:bidi="hi-IN"/>
         </w:rPr>
-      </w:pPr>
+        <w:t xml:space="preserve"> from employee table using alias name “Employee Nam</w:t>
+      </w:r>
+      <w:bookmarkEnd w:id="1"/>
       <w:r>
         <w:rPr>
           <w:rFonts w:asciiTheme="minorHAnsi" w:hAnsiTheme="minorHAnsi" w:cstheme="minorHAnsi"/>
@@ -4759,6 +5124,34 @@
           <w:szCs w:val="28"/>
           <w:lang w:bidi="hi-IN"/>
         </w:rPr>
+        <w:t>e”</w:t>
+      </w:r>
+    </w:p>
+    <w:p>
+      <w:pPr>
+        <w:pStyle w:val="Heading2"/>
+        <w:ind w:left="360"/>
+        <w:jc w:val="both"/>
+        <w:rPr>
+          <w:rFonts w:asciiTheme="minorHAnsi" w:hAnsiTheme="minorHAnsi" w:cstheme="minorHAnsi"/>
+          <w:b/>
+          <w:bCs/>
+          <w:color w:val="000000" w:themeColor="text1"/>
+          <w:sz w:val="28"/>
+          <w:szCs w:val="28"/>
+          <w:lang w:bidi="hi-IN"/>
+        </w:rPr>
+      </w:pPr>
+      <w:r>
+        <w:rPr>
+          <w:rFonts w:asciiTheme="minorHAnsi" w:hAnsiTheme="minorHAnsi" w:cstheme="minorHAnsi"/>
+          <w:b/>
+          <w:bCs/>
+          <w:color w:val="000000" w:themeColor="text1"/>
+          <w:sz w:val="28"/>
+          <w:szCs w:val="28"/>
+          <w:lang w:bidi="hi-IN"/>
+        </w:rPr>
         <w:t xml:space="preserve">Ans. </w:t>
       </w:r>
     </w:p>
@@ -4792,7 +5185,29 @@
           <w:szCs w:val="28"/>
           <w:highlight w:val="white"/>
         </w:rPr>
-        <w:t xml:space="preserve"> First_name </w:t>
+        <w:t xml:space="preserve"> </w:t>
+      </w:r>
+      <w:proofErr w:type="spellStart"/>
+      <w:r>
+        <w:rPr>
+          <w:rFonts w:asciiTheme="minorHAnsi" w:hAnsiTheme="minorHAnsi" w:cstheme="minorHAnsi"/>
+          <w:color w:val="000000"/>
+          <w:sz w:val="28"/>
+          <w:szCs w:val="28"/>
+          <w:highlight w:val="white"/>
+        </w:rPr>
+        <w:t>First_name</w:t>
+      </w:r>
+      <w:proofErr w:type="spellEnd"/>
+      <w:r>
+        <w:rPr>
+          <w:rFonts w:asciiTheme="minorHAnsi" w:hAnsiTheme="minorHAnsi" w:cstheme="minorHAnsi"/>
+          <w:color w:val="000000"/>
+          <w:sz w:val="28"/>
+          <w:szCs w:val="28"/>
+          <w:highlight w:val="white"/>
+        </w:rPr>
+        <w:t xml:space="preserve"> </w:t>
       </w:r>
       <w:r>
         <w:rPr>
@@ -5055,6 +5470,7 @@
         </w:rPr>
         <w:t>,</w:t>
       </w:r>
+      <w:proofErr w:type="spellStart"/>
       <w:r>
         <w:rPr>
           <w:rFonts w:cstheme="minorHAnsi"/>
@@ -5065,6 +5481,7 @@
         </w:rPr>
         <w:t>First_name</w:t>
       </w:r>
+      <w:proofErr w:type="spellEnd"/>
       <w:r>
         <w:rPr>
           <w:rFonts w:cstheme="minorHAnsi"/>
@@ -5143,7 +5560,29 @@
           <w:szCs w:val="28"/>
           <w:highlight w:val="white"/>
         </w:rPr>
-        <w:t xml:space="preserve"> First_name </w:t>
+        <w:t xml:space="preserve"> </w:t>
+      </w:r>
+      <w:proofErr w:type="spellStart"/>
+      <w:r>
+        <w:rPr>
+          <w:rFonts w:cstheme="minorHAnsi"/>
+          <w:color w:val="000000"/>
+          <w:sz w:val="28"/>
+          <w:szCs w:val="28"/>
+          <w:highlight w:val="white"/>
+        </w:rPr>
+        <w:t>First_name</w:t>
+      </w:r>
+      <w:proofErr w:type="spellEnd"/>
+      <w:r>
+        <w:rPr>
+          <w:rFonts w:cstheme="minorHAnsi"/>
+          <w:color w:val="000000"/>
+          <w:sz w:val="28"/>
+          <w:szCs w:val="28"/>
+          <w:highlight w:val="white"/>
+        </w:rPr>
+        <w:t xml:space="preserve"> </w:t>
       </w:r>
       <w:r>
         <w:rPr>
@@ -5316,7 +5755,29 @@
           <w:sz w:val="28"/>
           <w:szCs w:val="28"/>
         </w:rPr>
-        <w:t>Get FIRST_NAME ,Joining year,Joining Month and Joining Date from employee table</w:t>
+        <w:t xml:space="preserve">Get FIRST_NAME ,Joining </w:t>
+      </w:r>
+      <w:proofErr w:type="spellStart"/>
+      <w:r>
+        <w:rPr>
+          <w:rFonts w:cstheme="minorHAnsi"/>
+          <w:b/>
+          <w:bCs/>
+          <w:sz w:val="28"/>
+          <w:szCs w:val="28"/>
+        </w:rPr>
+        <w:t>year,Joining</w:t>
+      </w:r>
+      <w:proofErr w:type="spellEnd"/>
+      <w:r>
+        <w:rPr>
+          <w:rFonts w:cstheme="minorHAnsi"/>
+          <w:b/>
+          <w:bCs/>
+          <w:sz w:val="28"/>
+          <w:szCs w:val="28"/>
+        </w:rPr>
+        <w:t xml:space="preserve"> Month and Joining Date from employee table</w:t>
       </w:r>
     </w:p>
     <w:p>
@@ -5378,8 +5839,20 @@
           <w:szCs w:val="28"/>
           <w:highlight w:val="white"/>
         </w:rPr>
-        <w:t xml:space="preserve"> First_Name</w:t>
-      </w:r>
+        <w:t xml:space="preserve"> </w:t>
+      </w:r>
+      <w:proofErr w:type="spellStart"/>
+      <w:r>
+        <w:rPr>
+          <w:rFonts w:cstheme="minorHAnsi"/>
+          <w:color w:val="000000"/>
+          <w:sz w:val="28"/>
+          <w:szCs w:val="28"/>
+          <w:highlight w:val="white"/>
+        </w:rPr>
+        <w:t>First_Name</w:t>
+      </w:r>
+      <w:proofErr w:type="spellEnd"/>
       <w:r>
         <w:rPr>
           <w:rFonts w:cstheme="minorHAnsi"/>
@@ -5420,6 +5893,7 @@
         </w:rPr>
         <w:t>(</w:t>
       </w:r>
+      <w:proofErr w:type="spellStart"/>
       <w:r>
         <w:rPr>
           <w:rFonts w:cstheme="minorHAnsi"/>
@@ -5430,6 +5904,7 @@
         </w:rPr>
         <w:t>Joining_date</w:t>
       </w:r>
+      <w:proofErr w:type="spellEnd"/>
       <w:r>
         <w:rPr>
           <w:rFonts w:cstheme="minorHAnsi"/>
@@ -5516,6 +5991,7 @@
         </w:rPr>
         <w:t>(</w:t>
       </w:r>
+      <w:proofErr w:type="spellStart"/>
       <w:r>
         <w:rPr>
           <w:rFonts w:cstheme="minorHAnsi"/>
@@ -5544,7 +6020,18 @@
           <w:szCs w:val="28"/>
           <w:highlight w:val="white"/>
         </w:rPr>
-        <w:t>'MMM'</w:t>
+        <w:t>'MMM</w:t>
+      </w:r>
+      <w:proofErr w:type="spellEnd"/>
+      <w:r>
+        <w:rPr>
+          <w:rFonts w:cstheme="minorHAnsi"/>
+          <w:color w:val="FF0000"/>
+          <w:sz w:val="28"/>
+          <w:szCs w:val="28"/>
+          <w:highlight w:val="white"/>
+        </w:rPr>
+        <w:t>'</w:t>
       </w:r>
       <w:r>
         <w:rPr>
@@ -5632,6 +6119,7 @@
         </w:rPr>
         <w:t>(</w:t>
       </w:r>
+      <w:proofErr w:type="spellStart"/>
       <w:r>
         <w:rPr>
           <w:rFonts w:cstheme="minorHAnsi"/>
@@ -5642,6 +6130,7 @@
         </w:rPr>
         <w:t>Joining_date</w:t>
       </w:r>
+      <w:proofErr w:type="spellEnd"/>
       <w:r>
         <w:rPr>
           <w:rFonts w:cstheme="minorHAnsi"/>
@@ -5829,21 +6318,20 @@
           <w:szCs w:val="28"/>
         </w:rPr>
         <w:lastRenderedPageBreak/>
-        <w:t>Get all employee details from the employee table order by First_Name Ascending and Salary descending</w:t>
-      </w:r>
-    </w:p>
-    <w:p>
-      <w:pPr>
-        <w:ind w:left="360"/>
+        <w:t xml:space="preserve">Get all employee details from the employee table order by </w:t>
+      </w:r>
+      <w:proofErr w:type="spellStart"/>
+      <w:r>
         <w:rPr>
           <w:rFonts w:cstheme="minorHAnsi"/>
           <w:b/>
           <w:bCs/>
-          <w:color w:val="000000"/>
-          <w:sz w:val="28"/>
-          <w:szCs w:val="28"/>
-        </w:rPr>
-      </w:pPr>
+          <w:sz w:val="28"/>
+          <w:szCs w:val="28"/>
+        </w:rPr>
+        <w:t>First_Name</w:t>
+      </w:r>
+      <w:proofErr w:type="spellEnd"/>
       <w:r>
         <w:rPr>
           <w:rFonts w:cstheme="minorHAnsi"/>
@@ -5852,12 +6340,12 @@
           <w:sz w:val="28"/>
           <w:szCs w:val="28"/>
         </w:rPr>
-        <w:t>Ans.</w:t>
-      </w:r>
-    </w:p>
-    <w:p>
-      <w:pPr>
-        <w:ind w:left="720"/>
+        <w:t xml:space="preserve"> Ascending and Salary descending</w:t>
+      </w:r>
+    </w:p>
+    <w:p>
+      <w:pPr>
+        <w:ind w:left="360"/>
         <w:rPr>
           <w:rFonts w:cstheme="minorHAnsi"/>
           <w:b/>
@@ -5870,6 +6358,29 @@
       <w:r>
         <w:rPr>
           <w:rFonts w:cstheme="minorHAnsi"/>
+          <w:b/>
+          <w:bCs/>
+          <w:sz w:val="28"/>
+          <w:szCs w:val="28"/>
+        </w:rPr>
+        <w:t>Ans.</w:t>
+      </w:r>
+    </w:p>
+    <w:p>
+      <w:pPr>
+        <w:ind w:left="720"/>
+        <w:rPr>
+          <w:rFonts w:cstheme="minorHAnsi"/>
+          <w:b/>
+          <w:bCs/>
+          <w:color w:val="000000"/>
+          <w:sz w:val="28"/>
+          <w:szCs w:val="28"/>
+        </w:rPr>
+      </w:pPr>
+      <w:r>
+        <w:rPr>
+          <w:rFonts w:cstheme="minorHAnsi"/>
           <w:color w:val="0000FF"/>
           <w:sz w:val="28"/>
           <w:szCs w:val="28"/>
@@ -5885,8 +6396,20 @@
           <w:szCs w:val="28"/>
           <w:highlight w:val="white"/>
         </w:rPr>
-        <w:t xml:space="preserve"> Employee_id</w:t>
-      </w:r>
+        <w:t xml:space="preserve"> </w:t>
+      </w:r>
+      <w:proofErr w:type="spellStart"/>
+      <w:r>
+        <w:rPr>
+          <w:rFonts w:cstheme="minorHAnsi"/>
+          <w:color w:val="000000"/>
+          <w:sz w:val="28"/>
+          <w:szCs w:val="28"/>
+          <w:highlight w:val="white"/>
+        </w:rPr>
+        <w:t>Employee_id</w:t>
+      </w:r>
+      <w:proofErr w:type="spellEnd"/>
       <w:r>
         <w:rPr>
           <w:rFonts w:cstheme="minorHAnsi"/>
@@ -5905,8 +6428,20 @@
           <w:szCs w:val="28"/>
           <w:highlight w:val="white"/>
         </w:rPr>
-        <w:t xml:space="preserve"> First_name</w:t>
-      </w:r>
+        <w:t xml:space="preserve"> </w:t>
+      </w:r>
+      <w:proofErr w:type="spellStart"/>
+      <w:r>
+        <w:rPr>
+          <w:rFonts w:cstheme="minorHAnsi"/>
+          <w:color w:val="000000"/>
+          <w:sz w:val="28"/>
+          <w:szCs w:val="28"/>
+          <w:highlight w:val="white"/>
+        </w:rPr>
+        <w:t>First_name</w:t>
+      </w:r>
+      <w:proofErr w:type="spellEnd"/>
       <w:r>
         <w:rPr>
           <w:rFonts w:cstheme="minorHAnsi"/>
@@ -5925,8 +6460,20 @@
           <w:szCs w:val="28"/>
           <w:highlight w:val="white"/>
         </w:rPr>
-        <w:t xml:space="preserve"> Last_name</w:t>
-      </w:r>
+        <w:t xml:space="preserve"> </w:t>
+      </w:r>
+      <w:proofErr w:type="spellStart"/>
+      <w:r>
+        <w:rPr>
+          <w:rFonts w:cstheme="minorHAnsi"/>
+          <w:color w:val="000000"/>
+          <w:sz w:val="28"/>
+          <w:szCs w:val="28"/>
+          <w:highlight w:val="white"/>
+        </w:rPr>
+        <w:t>Last_name</w:t>
+      </w:r>
+      <w:proofErr w:type="spellEnd"/>
       <w:r>
         <w:rPr>
           <w:rFonts w:cstheme="minorHAnsi"/>
@@ -5965,8 +6512,20 @@
           <w:szCs w:val="28"/>
           <w:highlight w:val="white"/>
         </w:rPr>
-        <w:t xml:space="preserve"> Joining_date</w:t>
-      </w:r>
+        <w:t xml:space="preserve"> </w:t>
+      </w:r>
+      <w:proofErr w:type="spellStart"/>
+      <w:r>
+        <w:rPr>
+          <w:rFonts w:cstheme="minorHAnsi"/>
+          <w:color w:val="000000"/>
+          <w:sz w:val="28"/>
+          <w:szCs w:val="28"/>
+          <w:highlight w:val="white"/>
+        </w:rPr>
+        <w:t>Joining_date</w:t>
+      </w:r>
+      <w:proofErr w:type="spellEnd"/>
       <w:r>
         <w:rPr>
           <w:rFonts w:cstheme="minorHAnsi"/>
@@ -6045,7 +6604,29 @@
           <w:szCs w:val="28"/>
           <w:highlight w:val="white"/>
         </w:rPr>
-        <w:t xml:space="preserve"> First_name </w:t>
+        <w:t xml:space="preserve"> </w:t>
+      </w:r>
+      <w:proofErr w:type="spellStart"/>
+      <w:r>
+        <w:rPr>
+          <w:rFonts w:cstheme="minorHAnsi"/>
+          <w:color w:val="000000"/>
+          <w:sz w:val="28"/>
+          <w:szCs w:val="28"/>
+          <w:highlight w:val="white"/>
+        </w:rPr>
+        <w:t>First_name</w:t>
+      </w:r>
+      <w:proofErr w:type="spellEnd"/>
+      <w:r>
+        <w:rPr>
+          <w:rFonts w:cstheme="minorHAnsi"/>
+          <w:color w:val="000000"/>
+          <w:sz w:val="28"/>
+          <w:szCs w:val="28"/>
+          <w:highlight w:val="white"/>
+        </w:rPr>
+        <w:t xml:space="preserve"> </w:t>
       </w:r>
       <w:r>
         <w:rPr>
@@ -6191,6 +6772,7 @@
       </w:pPr>
       <w:r>
         <w:rPr>
+          <w:rFonts w:cstheme="minorHAnsi"/>
           <w:b/>
           <w:bCs/>
           <w:sz w:val="28"/>
@@ -6213,6 +6795,7 @@
       </w:pPr>
       <w:r>
         <w:rPr>
+          <w:rFonts w:cstheme="minorHAnsi"/>
           <w:b/>
           <w:bCs/>
           <w:sz w:val="28"/>
@@ -6311,7 +6894,29 @@
           <w:szCs w:val="28"/>
           <w:highlight w:val="white"/>
         </w:rPr>
-        <w:t xml:space="preserve"> First_name </w:t>
+        <w:t xml:space="preserve"> </w:t>
+      </w:r>
+      <w:proofErr w:type="spellStart"/>
+      <w:r>
+        <w:rPr>
+          <w:rFonts w:cstheme="minorHAnsi"/>
+          <w:color w:val="000000"/>
+          <w:sz w:val="28"/>
+          <w:szCs w:val="28"/>
+          <w:highlight w:val="white"/>
+        </w:rPr>
+        <w:t>First_name</w:t>
+      </w:r>
+      <w:proofErr w:type="spellEnd"/>
+      <w:r>
+        <w:rPr>
+          <w:rFonts w:cstheme="minorHAnsi"/>
+          <w:color w:val="000000"/>
+          <w:sz w:val="28"/>
+          <w:szCs w:val="28"/>
+          <w:highlight w:val="white"/>
+        </w:rPr>
+        <w:t xml:space="preserve"> </w:t>
       </w:r>
       <w:r>
         <w:rPr>
@@ -6351,7 +6956,18 @@
           <w:szCs w:val="28"/>
           <w:highlight w:val="white"/>
         </w:rPr>
-        <w:t>'John'</w:t>
+        <w:t>'</w:t>
+      </w:r>
+      <w:proofErr w:type="spellStart"/>
+      <w:r>
+        <w:rPr>
+          <w:rFonts w:cstheme="minorHAnsi"/>
+          <w:color w:val="FF0000"/>
+          <w:sz w:val="28"/>
+          <w:szCs w:val="28"/>
+          <w:highlight w:val="white"/>
+        </w:rPr>
+        <w:t>John'</w:t>
       </w:r>
       <w:r>
         <w:rPr>
@@ -6371,7 +6987,18 @@
           <w:szCs w:val="28"/>
           <w:highlight w:val="white"/>
         </w:rPr>
-        <w:t>'Roy'</w:t>
+        <w:t>'Roy</w:t>
+      </w:r>
+      <w:proofErr w:type="spellEnd"/>
+      <w:r>
+        <w:rPr>
+          <w:rFonts w:cstheme="minorHAnsi"/>
+          <w:color w:val="FF0000"/>
+          <w:sz w:val="28"/>
+          <w:szCs w:val="28"/>
+          <w:highlight w:val="white"/>
+        </w:rPr>
+        <w:t>'</w:t>
       </w:r>
       <w:r>
         <w:rPr>
@@ -6506,7 +7133,29 @@
           <w:szCs w:val="28"/>
           <w:highlight w:val="white"/>
         </w:rPr>
-        <w:t xml:space="preserve"> First_name </w:t>
+        <w:t xml:space="preserve"> </w:t>
+      </w:r>
+      <w:proofErr w:type="spellStart"/>
+      <w:r>
+        <w:rPr>
+          <w:rFonts w:cstheme="minorHAnsi"/>
+          <w:color w:val="000000"/>
+          <w:sz w:val="28"/>
+          <w:szCs w:val="28"/>
+          <w:highlight w:val="white"/>
+        </w:rPr>
+        <w:t>First_name</w:t>
+      </w:r>
+      <w:proofErr w:type="spellEnd"/>
+      <w:r>
+        <w:rPr>
+          <w:rFonts w:cstheme="minorHAnsi"/>
+          <w:color w:val="000000"/>
+          <w:sz w:val="28"/>
+          <w:szCs w:val="28"/>
+          <w:highlight w:val="white"/>
+        </w:rPr>
+        <w:t xml:space="preserve"> </w:t>
       </w:r>
       <w:r>
         <w:rPr>
@@ -6556,7 +7205,29 @@
           <w:szCs w:val="28"/>
           <w:highlight w:val="white"/>
         </w:rPr>
-        <w:t xml:space="preserve"> First_name </w:t>
+        <w:t xml:space="preserve"> </w:t>
+      </w:r>
+      <w:proofErr w:type="spellStart"/>
+      <w:r>
+        <w:rPr>
+          <w:rFonts w:cstheme="minorHAnsi"/>
+          <w:color w:val="000000"/>
+          <w:sz w:val="28"/>
+          <w:szCs w:val="28"/>
+          <w:highlight w:val="white"/>
+        </w:rPr>
+        <w:t>First_name</w:t>
+      </w:r>
+      <w:proofErr w:type="spellEnd"/>
+      <w:r>
+        <w:rPr>
+          <w:rFonts w:cstheme="minorHAnsi"/>
+          <w:color w:val="000000"/>
+          <w:sz w:val="28"/>
+          <w:szCs w:val="28"/>
+          <w:highlight w:val="white"/>
+        </w:rPr>
+        <w:t xml:space="preserve"> </w:t>
       </w:r>
       <w:r>
         <w:rPr>
@@ -6596,7 +7267,29 @@
           <w:szCs w:val="28"/>
           <w:highlight w:val="white"/>
         </w:rPr>
-        <w:t xml:space="preserve"> First_name </w:t>
+        <w:t xml:space="preserve"> </w:t>
+      </w:r>
+      <w:proofErr w:type="spellStart"/>
+      <w:r>
+        <w:rPr>
+          <w:rFonts w:cstheme="minorHAnsi"/>
+          <w:color w:val="000000"/>
+          <w:sz w:val="28"/>
+          <w:szCs w:val="28"/>
+          <w:highlight w:val="white"/>
+        </w:rPr>
+        <w:t>First_name</w:t>
+      </w:r>
+      <w:proofErr w:type="spellEnd"/>
+      <w:r>
+        <w:rPr>
+          <w:rFonts w:cstheme="minorHAnsi"/>
+          <w:color w:val="000000"/>
+          <w:sz w:val="28"/>
+          <w:szCs w:val="28"/>
+          <w:highlight w:val="white"/>
+        </w:rPr>
+        <w:t xml:space="preserve"> </w:t>
       </w:r>
       <w:r>
         <w:rPr>
@@ -6656,7 +7349,29 @@
           <w:szCs w:val="28"/>
           <w:highlight w:val="white"/>
         </w:rPr>
-        <w:t xml:space="preserve"> First_name </w:t>
+        <w:t xml:space="preserve"> </w:t>
+      </w:r>
+      <w:proofErr w:type="spellStart"/>
+      <w:r>
+        <w:rPr>
+          <w:rFonts w:cstheme="minorHAnsi"/>
+          <w:color w:val="000000"/>
+          <w:sz w:val="28"/>
+          <w:szCs w:val="28"/>
+          <w:highlight w:val="white"/>
+        </w:rPr>
+        <w:t>First_name</w:t>
+      </w:r>
+      <w:proofErr w:type="spellEnd"/>
+      <w:r>
+        <w:rPr>
+          <w:rFonts w:cstheme="minorHAnsi"/>
+          <w:color w:val="000000"/>
+          <w:sz w:val="28"/>
+          <w:szCs w:val="28"/>
+          <w:highlight w:val="white"/>
+        </w:rPr>
+        <w:t xml:space="preserve"> </w:t>
       </w:r>
       <w:r>
         <w:rPr>
@@ -6812,6 +7527,7 @@
       </w:pPr>
       <w:r>
         <w:rPr>
+          <w:rFonts w:cstheme="minorHAnsi"/>
           <w:b/>
           <w:bCs/>
           <w:sz w:val="28"/>
@@ -6828,6 +7544,7 @@
         <w:spacing w:after="0" w:line="240" w:lineRule="auto"/>
         <w:ind w:left="360"/>
         <w:rPr>
+          <w:rFonts w:cstheme="minorHAnsi"/>
           <w:b/>
           <w:bCs/>
           <w:sz w:val="28"/>
@@ -6836,6 +7553,7 @@
       </w:pPr>
       <w:r>
         <w:rPr>
+          <w:rFonts w:cstheme="minorHAnsi"/>
           <w:b/>
           <w:bCs/>
           <w:sz w:val="28"/>
@@ -6937,7 +7655,29 @@
           <w:szCs w:val="28"/>
           <w:highlight w:val="white"/>
         </w:rPr>
-        <w:t xml:space="preserve"> First_name </w:t>
+        <w:t xml:space="preserve"> </w:t>
+      </w:r>
+      <w:proofErr w:type="spellStart"/>
+      <w:r>
+        <w:rPr>
+          <w:rFonts w:cstheme="minorHAnsi"/>
+          <w:color w:val="000000"/>
+          <w:sz w:val="28"/>
+          <w:szCs w:val="28"/>
+          <w:highlight w:val="white"/>
+        </w:rPr>
+        <w:t>First_name</w:t>
+      </w:r>
+      <w:proofErr w:type="spellEnd"/>
+      <w:r>
+        <w:rPr>
+          <w:rFonts w:cstheme="minorHAnsi"/>
+          <w:color w:val="000000"/>
+          <w:sz w:val="28"/>
+          <w:szCs w:val="28"/>
+          <w:highlight w:val="white"/>
+        </w:rPr>
+        <w:t xml:space="preserve"> </w:t>
       </w:r>
       <w:r>
         <w:rPr>
@@ -7100,6 +7840,7 @@
       </w:pPr>
       <w:r>
         <w:rPr>
+          <w:rFonts w:cstheme="minorHAnsi"/>
           <w:b/>
           <w:bCs/>
           <w:sz w:val="28"/>
@@ -7109,6 +7850,7 @@
       </w:r>
       <w:r>
         <w:rPr>
+          <w:rFonts w:cstheme="minorHAnsi"/>
           <w:b/>
           <w:bCs/>
           <w:sz w:val="28"/>
@@ -7129,8 +7871,8 @@
           <w:b/>
           <w:bCs/>
           <w:color w:val="000000"/>
-          <w:sz w:val="36"/>
-          <w:szCs w:val="36"/>
+          <w:sz w:val="28"/>
+          <w:szCs w:val="28"/>
           <w:highlight w:val="white"/>
         </w:rPr>
       </w:pPr>
@@ -7152,8 +7894,8 @@
           <w:b/>
           <w:bCs/>
           <w:color w:val="000000"/>
-          <w:sz w:val="36"/>
-          <w:szCs w:val="36"/>
+          <w:sz w:val="28"/>
+          <w:szCs w:val="28"/>
           <w:highlight w:val="white"/>
         </w:rPr>
         <w:tab/>
@@ -7252,7 +7994,29 @@
           <w:szCs w:val="28"/>
           <w:highlight w:val="white"/>
         </w:rPr>
-        <w:t xml:space="preserve"> First_name </w:t>
+        <w:t xml:space="preserve"> </w:t>
+      </w:r>
+      <w:proofErr w:type="spellStart"/>
+      <w:r>
+        <w:rPr>
+          <w:rFonts w:cstheme="minorHAnsi"/>
+          <w:color w:val="000000"/>
+          <w:sz w:val="28"/>
+          <w:szCs w:val="28"/>
+          <w:highlight w:val="white"/>
+        </w:rPr>
+        <w:t>First_name</w:t>
+      </w:r>
+      <w:proofErr w:type="spellEnd"/>
+      <w:r>
+        <w:rPr>
+          <w:rFonts w:cstheme="minorHAnsi"/>
+          <w:color w:val="000000"/>
+          <w:sz w:val="28"/>
+          <w:szCs w:val="28"/>
+          <w:highlight w:val="white"/>
+        </w:rPr>
+        <w:t xml:space="preserve"> </w:t>
       </w:r>
       <w:r>
         <w:rPr>
@@ -7350,6 +8114,7 @@
         </w:rPr>
         <w:t>(</w:t>
       </w:r>
+      <w:proofErr w:type="spellStart"/>
       <w:r>
         <w:rPr>
           <w:rFonts w:cstheme="minorHAnsi"/>
@@ -7360,6 +8125,7 @@
         </w:rPr>
         <w:t>first_name</w:t>
       </w:r>
+      <w:proofErr w:type="spellEnd"/>
       <w:r>
         <w:rPr>
           <w:rFonts w:cstheme="minorHAnsi"/>
@@ -7504,8 +8270,8 @@
           <w:b/>
           <w:bCs/>
           <w:color w:val="000000"/>
-          <w:sz w:val="36"/>
-          <w:szCs w:val="36"/>
+          <w:sz w:val="28"/>
+          <w:szCs w:val="28"/>
           <w:highlight w:val="white"/>
         </w:rPr>
       </w:pPr>
@@ -7533,6 +8299,7 @@
       </w:pPr>
       <w:r>
         <w:rPr>
+          <w:rFonts w:cstheme="minorHAnsi"/>
           <w:b/>
           <w:bCs/>
           <w:sz w:val="28"/>
@@ -7560,6 +8327,7 @@
       </w:pPr>
       <w:r>
         <w:rPr>
+          <w:rFonts w:cstheme="minorHAnsi"/>
           <w:b/>
           <w:bCs/>
           <w:sz w:val="28"/>
@@ -7815,6 +8583,7 @@
       </w:pPr>
       <w:r>
         <w:rPr>
+          <w:rFonts w:cstheme="minorHAnsi"/>
           <w:b/>
           <w:bCs/>
           <w:sz w:val="28"/>
@@ -7831,6 +8600,7 @@
         <w:spacing w:after="0" w:line="240" w:lineRule="auto"/>
         <w:ind w:left="360"/>
         <w:rPr>
+          <w:rFonts w:cstheme="minorHAnsi"/>
           <w:b/>
           <w:bCs/>
           <w:sz w:val="28"/>
@@ -7839,6 +8609,7 @@
       </w:pPr>
       <w:r>
         <w:rPr>
+          <w:rFonts w:cstheme="minorHAnsi"/>
           <w:b/>
           <w:bCs/>
           <w:sz w:val="28"/>
@@ -7942,7 +8713,29 @@
           <w:szCs w:val="28"/>
           <w:highlight w:val="white"/>
         </w:rPr>
-        <w:t xml:space="preserve"> Joining_date </w:t>
+        <w:t xml:space="preserve"> </w:t>
+      </w:r>
+      <w:proofErr w:type="spellStart"/>
+      <w:r>
+        <w:rPr>
+          <w:rFonts w:cstheme="minorHAnsi"/>
+          <w:color w:val="000000"/>
+          <w:sz w:val="28"/>
+          <w:szCs w:val="28"/>
+          <w:highlight w:val="white"/>
+        </w:rPr>
+        <w:t>Joining_date</w:t>
+      </w:r>
+      <w:proofErr w:type="spellEnd"/>
+      <w:r>
+        <w:rPr>
+          <w:rFonts w:cstheme="minorHAnsi"/>
+          <w:color w:val="000000"/>
+          <w:sz w:val="28"/>
+          <w:szCs w:val="28"/>
+          <w:highlight w:val="white"/>
+        </w:rPr>
+        <w:t xml:space="preserve"> </w:t>
       </w:r>
       <w:r>
         <w:rPr>
@@ -8125,6 +8918,7 @@
       </w:r>
       <w:r>
         <w:rPr>
+          <w:rFonts w:cstheme="minorHAnsi"/>
           <w:b/>
           <w:bCs/>
           <w:sz w:val="28"/>
@@ -8152,6 +8946,7 @@
       </w:pPr>
       <w:r>
         <w:rPr>
+          <w:rFonts w:cstheme="minorHAnsi"/>
           <w:b/>
           <w:bCs/>
           <w:sz w:val="28"/>
@@ -8229,6 +9024,7 @@
         </w:rPr>
         <w:t>(</w:t>
       </w:r>
+      <w:proofErr w:type="spellStart"/>
       <w:r>
         <w:rPr>
           <w:rFonts w:cstheme="minorHAnsi"/>
@@ -8319,6 +9115,7 @@
         </w:rPr>
         <w:t>Incentive_date</w:t>
       </w:r>
+      <w:proofErr w:type="spellEnd"/>
       <w:r>
         <w:rPr>
           <w:rFonts w:cstheme="minorHAnsi"/>
@@ -8357,7 +9154,29 @@
           <w:szCs w:val="28"/>
           <w:highlight w:val="white"/>
         </w:rPr>
-        <w:t xml:space="preserve"> DateDifference </w:t>
+        <w:t xml:space="preserve"> </w:t>
+      </w:r>
+      <w:proofErr w:type="spellStart"/>
+      <w:r>
+        <w:rPr>
+          <w:rFonts w:cstheme="minorHAnsi"/>
+          <w:color w:val="000000"/>
+          <w:sz w:val="28"/>
+          <w:szCs w:val="28"/>
+          <w:highlight w:val="white"/>
+        </w:rPr>
+        <w:t>DateDifference</w:t>
+      </w:r>
+      <w:proofErr w:type="spellEnd"/>
+      <w:r>
+        <w:rPr>
+          <w:rFonts w:cstheme="minorHAnsi"/>
+          <w:color w:val="000000"/>
+          <w:sz w:val="28"/>
+          <w:szCs w:val="28"/>
+          <w:highlight w:val="white"/>
+        </w:rPr>
+        <w:t xml:space="preserve"> </w:t>
       </w:r>
     </w:p>
     <w:p>
@@ -8433,7 +9252,18 @@
           <w:szCs w:val="28"/>
           <w:highlight w:val="white"/>
         </w:rPr>
-        <w:t xml:space="preserve"> E</w:t>
+        <w:t xml:space="preserve"> </w:t>
+      </w:r>
+      <w:proofErr w:type="spellStart"/>
+      <w:r>
+        <w:rPr>
+          <w:rFonts w:cstheme="minorHAnsi"/>
+          <w:color w:val="000000"/>
+          <w:sz w:val="28"/>
+          <w:szCs w:val="28"/>
+          <w:highlight w:val="white"/>
+        </w:rPr>
+        <w:t>E</w:t>
       </w:r>
       <w:r>
         <w:rPr>
@@ -8453,7 +9283,18 @@
           <w:szCs w:val="28"/>
           <w:highlight w:val="white"/>
         </w:rPr>
-        <w:t xml:space="preserve">Employee_id </w:t>
+        <w:t>Employee_id</w:t>
+      </w:r>
+      <w:proofErr w:type="spellEnd"/>
+      <w:r>
+        <w:rPr>
+          <w:rFonts w:cstheme="minorHAnsi"/>
+          <w:color w:val="000000"/>
+          <w:sz w:val="28"/>
+          <w:szCs w:val="28"/>
+          <w:highlight w:val="white"/>
+        </w:rPr>
+        <w:t xml:space="preserve"> </w:t>
       </w:r>
       <w:r>
         <w:rPr>
@@ -8473,7 +9314,18 @@
           <w:szCs w:val="28"/>
           <w:highlight w:val="white"/>
         </w:rPr>
-        <w:t xml:space="preserve"> I</w:t>
+        <w:t xml:space="preserve"> </w:t>
+      </w:r>
+      <w:proofErr w:type="spellStart"/>
+      <w:r>
+        <w:rPr>
+          <w:rFonts w:cstheme="minorHAnsi"/>
+          <w:color w:val="000000"/>
+          <w:sz w:val="28"/>
+          <w:szCs w:val="28"/>
+          <w:highlight w:val="white"/>
+        </w:rPr>
+        <w:t>I</w:t>
       </w:r>
       <w:r>
         <w:rPr>
@@ -8495,6 +9347,7 @@
         </w:rPr>
         <w:t>Employee_ref_id</w:t>
       </w:r>
+      <w:proofErr w:type="spellEnd"/>
     </w:p>
     <w:p>
       <w:pPr>
@@ -8641,6 +9494,7 @@
       </w:pPr>
       <w:r>
         <w:rPr>
+          <w:rFonts w:cstheme="minorHAnsi"/>
           <w:b/>
           <w:bCs/>
           <w:sz w:val="28"/>
@@ -8668,6 +9522,7 @@
       </w:pPr>
       <w:r>
         <w:rPr>
+          <w:rFonts w:cstheme="minorHAnsi"/>
           <w:b/>
           <w:bCs/>
           <w:sz w:val="28"/>
@@ -8914,12 +9769,35 @@
       </w:pPr>
       <w:r>
         <w:rPr>
+          <w:rFonts w:cstheme="minorHAnsi"/>
           <w:b/>
           <w:bCs/>
           <w:sz w:val="28"/>
           <w:szCs w:val="28"/>
         </w:rPr>
-        <w:t>Get department,total salary with respect to a department from employee table.</w:t>
+        <w:t xml:space="preserve">Get </w:t>
+      </w:r>
+      <w:proofErr w:type="spellStart"/>
+      <w:r>
+        <w:rPr>
+          <w:rFonts w:cstheme="minorHAnsi"/>
+          <w:b/>
+          <w:bCs/>
+          <w:sz w:val="28"/>
+          <w:szCs w:val="28"/>
+        </w:rPr>
+        <w:t>department,total</w:t>
+      </w:r>
+      <w:proofErr w:type="spellEnd"/>
+      <w:r>
+        <w:rPr>
+          <w:rFonts w:cstheme="minorHAnsi"/>
+          <w:b/>
+          <w:bCs/>
+          <w:sz w:val="28"/>
+          <w:szCs w:val="28"/>
+        </w:rPr>
+        <w:t xml:space="preserve"> salary with respect to a department from employee table.</w:t>
       </w:r>
     </w:p>
     <w:p>
@@ -8941,6 +9819,7 @@
       </w:pPr>
       <w:r>
         <w:rPr>
+          <w:rFonts w:cstheme="minorHAnsi"/>
           <w:b/>
           <w:bCs/>
           <w:sz w:val="28"/>
@@ -8982,7 +9861,18 @@
           <w:szCs w:val="28"/>
           <w:highlight w:val="white"/>
         </w:rPr>
-        <w:t xml:space="preserve"> Department</w:t>
+        <w:t xml:space="preserve"> </w:t>
+      </w:r>
+      <w:proofErr w:type="spellStart"/>
+      <w:r>
+        <w:rPr>
+          <w:rFonts w:cstheme="minorHAnsi"/>
+          <w:color w:val="000000"/>
+          <w:sz w:val="28"/>
+          <w:szCs w:val="28"/>
+          <w:highlight w:val="white"/>
+        </w:rPr>
+        <w:t>Department</w:t>
       </w:r>
       <w:r>
         <w:rPr>
@@ -9004,6 +9894,7 @@
         </w:rPr>
         <w:t>SUM</w:t>
       </w:r>
+      <w:proofErr w:type="spellEnd"/>
       <w:r>
         <w:rPr>
           <w:rFonts w:cstheme="minorHAnsi"/>
@@ -9299,12 +10190,57 @@
       </w:pPr>
       <w:r>
         <w:rPr>
+          <w:rFonts w:cstheme="minorHAnsi"/>
           <w:b/>
           <w:bCs/>
           <w:sz w:val="28"/>
           <w:szCs w:val="28"/>
         </w:rPr>
-        <w:t>Get department,no of employees in a department,total salary with respect to a department from employee table order by total salary descending .</w:t>
+        <w:t xml:space="preserve">Get </w:t>
+      </w:r>
+      <w:proofErr w:type="spellStart"/>
+      <w:r>
+        <w:rPr>
+          <w:rFonts w:cstheme="minorHAnsi"/>
+          <w:b/>
+          <w:bCs/>
+          <w:sz w:val="28"/>
+          <w:szCs w:val="28"/>
+        </w:rPr>
+        <w:t>department,no</w:t>
+      </w:r>
+      <w:proofErr w:type="spellEnd"/>
+      <w:r>
+        <w:rPr>
+          <w:rFonts w:cstheme="minorHAnsi"/>
+          <w:b/>
+          <w:bCs/>
+          <w:sz w:val="28"/>
+          <w:szCs w:val="28"/>
+        </w:rPr>
+        <w:t xml:space="preserve"> of employees in a </w:t>
+      </w:r>
+      <w:proofErr w:type="spellStart"/>
+      <w:r>
+        <w:rPr>
+          <w:rFonts w:cstheme="minorHAnsi"/>
+          <w:b/>
+          <w:bCs/>
+          <w:sz w:val="28"/>
+          <w:szCs w:val="28"/>
+        </w:rPr>
+        <w:t>department,total</w:t>
+      </w:r>
+      <w:proofErr w:type="spellEnd"/>
+      <w:r>
+        <w:rPr>
+          <w:rFonts w:cstheme="minorHAnsi"/>
+          <w:b/>
+          <w:bCs/>
+          <w:sz w:val="28"/>
+          <w:szCs w:val="28"/>
+        </w:rPr>
+        <w:t xml:space="preserve"> salary with respect to a department from employee table order by total salary descending .</w:t>
       </w:r>
     </w:p>
     <w:p>
@@ -9326,6 +10262,7 @@
       </w:pPr>
       <w:r>
         <w:rPr>
+          <w:rFonts w:cstheme="minorHAnsi"/>
           <w:b/>
           <w:bCs/>
           <w:sz w:val="28"/>
@@ -9411,6 +10348,7 @@
         </w:rPr>
         <w:t>(</w:t>
       </w:r>
+      <w:proofErr w:type="spellStart"/>
       <w:r>
         <w:rPr>
           <w:rFonts w:cstheme="minorHAnsi"/>
@@ -9421,6 +10359,7 @@
         </w:rPr>
         <w:t>Employee_id</w:t>
       </w:r>
+      <w:proofErr w:type="spellEnd"/>
       <w:r>
         <w:rPr>
           <w:rFonts w:cstheme="minorHAnsi"/>
@@ -9809,6 +10748,7 @@
       </w:pPr>
       <w:r>
         <w:rPr>
+          <w:rFonts w:cstheme="minorHAnsi"/>
           <w:b/>
           <w:bCs/>
           <w:sz w:val="28"/>
@@ -9836,6 +10776,7 @@
       </w:pPr>
       <w:r>
         <w:rPr>
+          <w:rFonts w:cstheme="minorHAnsi"/>
           <w:b/>
           <w:bCs/>
           <w:sz w:val="28"/>
@@ -9901,6 +10842,7 @@
         </w:rPr>
         <w:t>(</w:t>
       </w:r>
+      <w:proofErr w:type="spellStart"/>
       <w:r>
         <w:rPr>
           <w:rFonts w:cstheme="minorHAnsi"/>
@@ -9911,6 +10853,7 @@
         </w:rPr>
         <w:t>Joining_date</w:t>
       </w:r>
+      <w:proofErr w:type="spellEnd"/>
       <w:r>
         <w:rPr>
           <w:rFonts w:cstheme="minorHAnsi"/>
@@ -10007,6 +10950,7 @@
         </w:rPr>
         <w:t>(</w:t>
       </w:r>
+      <w:proofErr w:type="spellStart"/>
       <w:r>
         <w:rPr>
           <w:rFonts w:cstheme="minorHAnsi"/>
@@ -10035,7 +10979,18 @@
           <w:szCs w:val="28"/>
           <w:highlight w:val="white"/>
         </w:rPr>
-        <w:t>'MMM'</w:t>
+        <w:t>'MMM</w:t>
+      </w:r>
+      <w:proofErr w:type="spellEnd"/>
+      <w:r>
+        <w:rPr>
+          <w:rFonts w:cstheme="minorHAnsi"/>
+          <w:color w:val="FF0000"/>
+          <w:sz w:val="28"/>
+          <w:szCs w:val="28"/>
+          <w:highlight w:val="white"/>
+        </w:rPr>
+        <w:t>'</w:t>
       </w:r>
       <w:r>
         <w:rPr>
@@ -10133,6 +11088,7 @@
         </w:rPr>
         <w:t>(</w:t>
       </w:r>
+      <w:proofErr w:type="spellStart"/>
       <w:r>
         <w:rPr>
           <w:rFonts w:cstheme="minorHAnsi"/>
@@ -10143,6 +11099,7 @@
         </w:rPr>
         <w:t>Joining_date</w:t>
       </w:r>
+      <w:proofErr w:type="spellEnd"/>
       <w:r>
         <w:rPr>
           <w:rFonts w:cstheme="minorHAnsi"/>
@@ -10181,7 +11138,29 @@
           <w:szCs w:val="28"/>
           <w:highlight w:val="white"/>
         </w:rPr>
-        <w:t xml:space="preserve"> [No.of Employees] </w:t>
+        <w:t xml:space="preserve"> [</w:t>
+      </w:r>
+      <w:proofErr w:type="spellStart"/>
+      <w:r>
+        <w:rPr>
+          <w:rFonts w:cstheme="minorHAnsi"/>
+          <w:color w:val="000000"/>
+          <w:sz w:val="28"/>
+          <w:szCs w:val="28"/>
+          <w:highlight w:val="white"/>
+        </w:rPr>
+        <w:t>No.of</w:t>
+      </w:r>
+      <w:proofErr w:type="spellEnd"/>
+      <w:r>
+        <w:rPr>
+          <w:rFonts w:cstheme="minorHAnsi"/>
+          <w:color w:val="000000"/>
+          <w:sz w:val="28"/>
+          <w:szCs w:val="28"/>
+          <w:highlight w:val="white"/>
+        </w:rPr>
+        <w:t xml:space="preserve"> Employees] </w:t>
       </w:r>
     </w:p>
     <w:p>
@@ -10257,8 +11236,20 @@
           <w:szCs w:val="28"/>
           <w:highlight w:val="white"/>
         </w:rPr>
-        <w:t xml:space="preserve"> Joining_date</w:t>
-      </w:r>
+        <w:t xml:space="preserve"> </w:t>
+      </w:r>
+      <w:proofErr w:type="spellStart"/>
+      <w:r>
+        <w:rPr>
+          <w:rFonts w:cstheme="minorHAnsi"/>
+          <w:color w:val="000000"/>
+          <w:sz w:val="28"/>
+          <w:szCs w:val="28"/>
+          <w:highlight w:val="white"/>
+        </w:rPr>
+        <w:t>Joining_date</w:t>
+      </w:r>
+      <w:proofErr w:type="spellEnd"/>
     </w:p>
     <w:p>
       <w:pPr>
@@ -10406,12 +11397,35 @@
       </w:pPr>
       <w:r>
         <w:rPr>
+          <w:rFonts w:cstheme="minorHAnsi"/>
           <w:b/>
           <w:bCs/>
           <w:sz w:val="28"/>
           <w:szCs w:val="28"/>
         </w:rPr>
-        <w:t>Update incentive table with employee's Incentive_amount as '12000' where employee name is 'John'</w:t>
+        <w:t xml:space="preserve">Update incentive table with employee's </w:t>
+      </w:r>
+      <w:proofErr w:type="spellStart"/>
+      <w:r>
+        <w:rPr>
+          <w:rFonts w:cstheme="minorHAnsi"/>
+          <w:b/>
+          <w:bCs/>
+          <w:sz w:val="28"/>
+          <w:szCs w:val="28"/>
+        </w:rPr>
+        <w:t>Incentive_amount</w:t>
+      </w:r>
+      <w:proofErr w:type="spellEnd"/>
+      <w:r>
+        <w:rPr>
+          <w:rFonts w:cstheme="minorHAnsi"/>
+          <w:b/>
+          <w:bCs/>
+          <w:sz w:val="28"/>
+          <w:szCs w:val="28"/>
+        </w:rPr>
+        <w:t xml:space="preserve"> as '12000' where employee name is 'John'</w:t>
       </w:r>
     </w:p>
     <w:p>
@@ -10422,6 +11436,7 @@
         <w:spacing w:after="0" w:line="240" w:lineRule="auto"/>
         <w:ind w:left="360"/>
         <w:rPr>
+          <w:rFonts w:cstheme="minorHAnsi"/>
           <w:b/>
           <w:bCs/>
           <w:sz w:val="28"/>
@@ -10430,6 +11445,7 @@
       </w:pPr>
       <w:r>
         <w:rPr>
+          <w:rFonts w:cstheme="minorHAnsi"/>
           <w:b/>
           <w:bCs/>
           <w:sz w:val="28"/>
@@ -10457,6 +11473,7 @@
       </w:pPr>
       <w:r>
         <w:rPr>
+          <w:rFonts w:cstheme="minorHAnsi"/>
           <w:b/>
           <w:bCs/>
           <w:sz w:val="28"/>
@@ -10502,7 +11519,29 @@
           <w:szCs w:val="28"/>
           <w:highlight w:val="white"/>
         </w:rPr>
-        <w:t xml:space="preserve"> Incentive_amount </w:t>
+        <w:t xml:space="preserve"> </w:t>
+      </w:r>
+      <w:proofErr w:type="spellStart"/>
+      <w:r>
+        <w:rPr>
+          <w:rFonts w:cstheme="minorHAnsi"/>
+          <w:color w:val="000000"/>
+          <w:sz w:val="28"/>
+          <w:szCs w:val="28"/>
+          <w:highlight w:val="white"/>
+        </w:rPr>
+        <w:t>Incentive_amount</w:t>
+      </w:r>
+      <w:proofErr w:type="spellEnd"/>
+      <w:r>
+        <w:rPr>
+          <w:rFonts w:cstheme="minorHAnsi"/>
+          <w:color w:val="000000"/>
+          <w:sz w:val="28"/>
+          <w:szCs w:val="28"/>
+          <w:highlight w:val="white"/>
+        </w:rPr>
+        <w:t xml:space="preserve"> </w:t>
       </w:r>
       <w:r>
         <w:rPr>
@@ -10614,7 +11653,18 @@
           <w:szCs w:val="28"/>
           <w:highlight w:val="white"/>
         </w:rPr>
-        <w:t xml:space="preserve"> E</w:t>
+        <w:t xml:space="preserve"> </w:t>
+      </w:r>
+      <w:proofErr w:type="spellStart"/>
+      <w:r>
+        <w:rPr>
+          <w:rFonts w:cstheme="minorHAnsi"/>
+          <w:color w:val="000000"/>
+          <w:sz w:val="28"/>
+          <w:szCs w:val="28"/>
+          <w:highlight w:val="white"/>
+        </w:rPr>
+        <w:t>E</w:t>
       </w:r>
       <w:r>
         <w:rPr>
@@ -10634,7 +11684,18 @@
           <w:szCs w:val="28"/>
           <w:highlight w:val="white"/>
         </w:rPr>
-        <w:t xml:space="preserve">Employee_id </w:t>
+        <w:t>Employee_id</w:t>
+      </w:r>
+      <w:proofErr w:type="spellEnd"/>
+      <w:r>
+        <w:rPr>
+          <w:rFonts w:cstheme="minorHAnsi"/>
+          <w:color w:val="000000"/>
+          <w:sz w:val="28"/>
+          <w:szCs w:val="28"/>
+          <w:highlight w:val="white"/>
+        </w:rPr>
+        <w:t xml:space="preserve"> </w:t>
       </w:r>
       <w:r>
         <w:rPr>
@@ -10654,7 +11715,18 @@
           <w:szCs w:val="28"/>
           <w:highlight w:val="white"/>
         </w:rPr>
-        <w:t xml:space="preserve"> I</w:t>
+        <w:t xml:space="preserve"> </w:t>
+      </w:r>
+      <w:proofErr w:type="spellStart"/>
+      <w:r>
+        <w:rPr>
+          <w:rFonts w:cstheme="minorHAnsi"/>
+          <w:color w:val="000000"/>
+          <w:sz w:val="28"/>
+          <w:szCs w:val="28"/>
+          <w:highlight w:val="white"/>
+        </w:rPr>
+        <w:t>I</w:t>
       </w:r>
       <w:r>
         <w:rPr>
@@ -10674,7 +11746,18 @@
           <w:szCs w:val="28"/>
           <w:highlight w:val="white"/>
         </w:rPr>
-        <w:t xml:space="preserve">Employee_ref_id </w:t>
+        <w:t>Employee_ref_id</w:t>
+      </w:r>
+      <w:proofErr w:type="spellEnd"/>
+      <w:r>
+        <w:rPr>
+          <w:rFonts w:cstheme="minorHAnsi"/>
+          <w:color w:val="000000"/>
+          <w:sz w:val="28"/>
+          <w:szCs w:val="28"/>
+          <w:highlight w:val="white"/>
+        </w:rPr>
+        <w:t xml:space="preserve"> </w:t>
       </w:r>
       <w:r>
         <w:rPr>
@@ -10694,7 +11777,18 @@
           <w:szCs w:val="28"/>
           <w:highlight w:val="white"/>
         </w:rPr>
-        <w:t xml:space="preserve"> E</w:t>
+        <w:t xml:space="preserve"> </w:t>
+      </w:r>
+      <w:proofErr w:type="spellStart"/>
+      <w:r>
+        <w:rPr>
+          <w:rFonts w:cstheme="minorHAnsi"/>
+          <w:color w:val="000000"/>
+          <w:sz w:val="28"/>
+          <w:szCs w:val="28"/>
+          <w:highlight w:val="white"/>
+        </w:rPr>
+        <w:t>E</w:t>
       </w:r>
       <w:r>
         <w:rPr>
@@ -10714,7 +11808,18 @@
           <w:szCs w:val="28"/>
           <w:highlight w:val="white"/>
         </w:rPr>
-        <w:t xml:space="preserve">First_name </w:t>
+        <w:t>First_name</w:t>
+      </w:r>
+      <w:proofErr w:type="spellEnd"/>
+      <w:r>
+        <w:rPr>
+          <w:rFonts w:cstheme="minorHAnsi"/>
+          <w:color w:val="000000"/>
+          <w:sz w:val="28"/>
+          <w:szCs w:val="28"/>
+          <w:highlight w:val="white"/>
+        </w:rPr>
+        <w:t xml:space="preserve"> </w:t>
       </w:r>
       <w:r>
         <w:rPr>
@@ -10785,19 +11890,13 @@
       </w:pPr>
       <w:r>
         <w:rPr>
+          <w:rFonts w:cstheme="minorHAnsi"/>
           <w:b/>
           <w:bCs/>
-        </w:rPr>
-        <w:t xml:space="preserve"> </w:t>
-      </w:r>
-      <w:r>
-        <w:rPr>
-          <w:b/>
-          <w:bCs/>
-          <w:sz w:val="28"/>
-          <w:szCs w:val="28"/>
-        </w:rPr>
-        <w:t>Select TOP 2 salary from employee table</w:t>
+          <w:sz w:val="28"/>
+          <w:szCs w:val="28"/>
+        </w:rPr>
+        <w:t xml:space="preserve"> Select TOP 2 salary from employee table</w:t>
       </w:r>
     </w:p>
     <w:p>
@@ -10819,6 +11918,7 @@
       </w:pPr>
       <w:r>
         <w:rPr>
+          <w:rFonts w:cstheme="minorHAnsi"/>
           <w:b/>
           <w:bCs/>
           <w:sz w:val="28"/>
@@ -11050,21 +12150,13 @@
       </w:pPr>
       <w:r>
         <w:rPr>
+          <w:rFonts w:cstheme="minorHAnsi"/>
           <w:b/>
           <w:bCs/>
           <w:sz w:val="28"/>
           <w:szCs w:val="28"/>
         </w:rPr>
-        <w:t xml:space="preserve"> </w:t>
-      </w:r>
-      <w:r>
-        <w:rPr>
-          <w:b/>
-          <w:bCs/>
-          <w:sz w:val="28"/>
-          <w:szCs w:val="28"/>
-        </w:rPr>
-        <w:t>Select 2nd Highest salary from employee table</w:t>
+        <w:t xml:space="preserve"> Select 2nd Highest salary from employee table</w:t>
       </w:r>
     </w:p>
     <w:p>
@@ -11154,6 +12246,7 @@
         </w:rPr>
         <w:t>(</w:t>
       </w:r>
+      <w:proofErr w:type="spellStart"/>
       <w:r>
         <w:rPr>
           <w:rFonts w:cstheme="minorHAnsi"/>
@@ -11184,6 +12277,7 @@
         </w:rPr>
         <w:t>Salary</w:t>
       </w:r>
+      <w:proofErr w:type="spellEnd"/>
       <w:r>
         <w:rPr>
           <w:rFonts w:cstheme="minorHAnsi"/>
@@ -11509,6 +12603,7 @@
         </w:rPr>
         <w:t>(</w:t>
       </w:r>
+      <w:proofErr w:type="spellStart"/>
       <w:r>
         <w:rPr>
           <w:rFonts w:cstheme="minorHAnsi"/>
@@ -11539,6 +12634,7 @@
         </w:rPr>
         <w:t>Salary</w:t>
       </w:r>
+      <w:proofErr w:type="spellEnd"/>
       <w:r>
         <w:rPr>
           <w:rFonts w:cstheme="minorHAnsi"/>
@@ -11874,33 +12970,29 @@
       </w:pPr>
       <w:r>
         <w:rPr>
+          <w:rFonts w:cstheme="minorHAnsi"/>
           <w:b/>
           <w:bCs/>
-        </w:rPr>
-        <w:t xml:space="preserve"> </w:t>
-      </w:r>
-      <w:r>
-        <w:rPr>
+          <w:sz w:val="28"/>
+          <w:szCs w:val="28"/>
+        </w:rPr>
+        <w:t xml:space="preserve"> Write. What is the difference between UNION and UNION ALL ?</w:t>
+      </w:r>
+    </w:p>
+    <w:p>
+      <w:pPr>
+        <w:ind w:left="360"/>
+        <w:rPr>
+          <w:rFonts w:cstheme="minorHAnsi"/>
           <w:b/>
           <w:bCs/>
           <w:sz w:val="28"/>
           <w:szCs w:val="28"/>
         </w:rPr>
-        <w:t>Write. What is the difference between UNION and UNION ALL ?</w:t>
-      </w:r>
-    </w:p>
-    <w:p>
-      <w:pPr>
-        <w:ind w:left="360"/>
-        <w:rPr>
-          <w:b/>
-          <w:bCs/>
-          <w:sz w:val="28"/>
-          <w:szCs w:val="28"/>
-        </w:rPr>
-      </w:pPr>
-      <w:r>
-        <w:rPr>
+      </w:pPr>
+      <w:r>
+        <w:rPr>
+          <w:rFonts w:cstheme="minorHAnsi"/>
           <w:b/>
           <w:bCs/>
           <w:sz w:val="28"/>
@@ -11964,6 +13056,7 @@
       </w:pPr>
       <w:r>
         <w:rPr>
+          <w:rFonts w:cstheme="minorHAnsi"/>
           <w:b/>
           <w:bCs/>
           <w:sz w:val="28"/>
@@ -11985,6 +13078,7 @@
       </w:pPr>
       <w:r>
         <w:rPr>
+          <w:rFonts w:cstheme="minorHAnsi"/>
           <w:b/>
           <w:bCs/>
           <w:sz w:val="28"/>
@@ -12022,7 +13116,29 @@
           <w:szCs w:val="28"/>
           <w:highlight w:val="white"/>
         </w:rPr>
-        <w:t xml:space="preserve"> [DatabaseDemo]</w:t>
+        <w:t xml:space="preserve"> [</w:t>
+      </w:r>
+      <w:proofErr w:type="spellStart"/>
+      <w:r>
+        <w:rPr>
+          <w:rFonts w:cstheme="minorHAnsi"/>
+          <w:color w:val="000000"/>
+          <w:sz w:val="28"/>
+          <w:szCs w:val="28"/>
+          <w:highlight w:val="white"/>
+        </w:rPr>
+        <w:t>DatabaseDemo</w:t>
+      </w:r>
+      <w:proofErr w:type="spellEnd"/>
+      <w:r>
+        <w:rPr>
+          <w:rFonts w:cstheme="minorHAnsi"/>
+          <w:color w:val="000000"/>
+          <w:sz w:val="28"/>
+          <w:szCs w:val="28"/>
+          <w:highlight w:val="white"/>
+        </w:rPr>
+        <w:t>]</w:t>
       </w:r>
     </w:p>
     <w:p>
@@ -12114,6 +13230,9 @@
         <w:adjustRightInd w:val="0"/>
         <w:spacing w:after="0" w:line="240" w:lineRule="auto"/>
         <w:rPr>
+          <w:rFonts w:cstheme="minorHAnsi"/>
+          <w:sz w:val="28"/>
+          <w:szCs w:val="28"/>
           <w:highlight w:val="white"/>
         </w:rPr>
       </w:pPr>
@@ -12137,15 +13256,27 @@
         </w:rPr>
         <w:tab/>
       </w:r>
-      <w:r>
-        <w:rPr>
-          <w:rFonts w:cstheme="minorHAnsi"/>
-          <w:color w:val="000000"/>
-          <w:sz w:val="28"/>
-          <w:szCs w:val="28"/>
-          <w:highlight w:val="white"/>
-        </w:rPr>
-        <w:t xml:space="preserve">Employee_id </w:t>
+      <w:proofErr w:type="spellStart"/>
+      <w:r>
+        <w:rPr>
+          <w:rFonts w:cstheme="minorHAnsi"/>
+          <w:color w:val="000000"/>
+          <w:sz w:val="28"/>
+          <w:szCs w:val="28"/>
+          <w:highlight w:val="white"/>
+        </w:rPr>
+        <w:t>Employee_id</w:t>
+      </w:r>
+      <w:proofErr w:type="spellEnd"/>
+      <w:r>
+        <w:rPr>
+          <w:rFonts w:cstheme="minorHAnsi"/>
+          <w:color w:val="000000"/>
+          <w:sz w:val="28"/>
+          <w:szCs w:val="28"/>
+          <w:highlight w:val="white"/>
+        </w:rPr>
+        <w:t xml:space="preserve"> </w:t>
       </w:r>
       <w:r>
         <w:rPr>
@@ -12207,15 +13338,27 @@
         </w:rPr>
         <w:t xml:space="preserve"> </w:t>
       </w:r>
-      <w:r>
-        <w:rPr>
-          <w:rFonts w:cstheme="minorHAnsi"/>
-          <w:color w:val="0000FF"/>
-          <w:sz w:val="28"/>
-          <w:szCs w:val="28"/>
-          <w:highlight w:val="white"/>
-        </w:rPr>
-        <w:t>Idnetity(1,1)</w:t>
+      <w:proofErr w:type="spellStart"/>
+      <w:r>
+        <w:rPr>
+          <w:rFonts w:cstheme="minorHAnsi"/>
+          <w:color w:val="0000FF"/>
+          <w:sz w:val="28"/>
+          <w:szCs w:val="28"/>
+          <w:highlight w:val="white"/>
+        </w:rPr>
+        <w:t>Idnetity</w:t>
+      </w:r>
+      <w:proofErr w:type="spellEnd"/>
+      <w:r>
+        <w:rPr>
+          <w:rFonts w:cstheme="minorHAnsi"/>
+          <w:color w:val="0000FF"/>
+          <w:sz w:val="28"/>
+          <w:szCs w:val="28"/>
+          <w:highlight w:val="white"/>
+        </w:rPr>
+        <w:t>(1,1)</w:t>
       </w:r>
       <w:r>
         <w:rPr>
@@ -12261,8 +13404,30 @@
           <w:highlight w:val="white"/>
         </w:rPr>
         <w:tab/>
-        <w:t xml:space="preserve">First_name </w:t>
-      </w:r>
+      </w:r>
+      <w:proofErr w:type="spellStart"/>
+      <w:r>
+        <w:rPr>
+          <w:rFonts w:cstheme="minorHAnsi"/>
+          <w:color w:val="000000"/>
+          <w:sz w:val="28"/>
+          <w:szCs w:val="28"/>
+          <w:highlight w:val="white"/>
+        </w:rPr>
+        <w:t>First_name</w:t>
+      </w:r>
+      <w:proofErr w:type="spellEnd"/>
+      <w:r>
+        <w:rPr>
+          <w:rFonts w:cstheme="minorHAnsi"/>
+          <w:color w:val="000000"/>
+          <w:sz w:val="28"/>
+          <w:szCs w:val="28"/>
+          <w:highlight w:val="white"/>
+        </w:rPr>
+        <w:t xml:space="preserve"> </w:t>
+      </w:r>
+      <w:proofErr w:type="spellStart"/>
       <w:r>
         <w:rPr>
           <w:rFonts w:cstheme="minorHAnsi"/>
@@ -12273,6 +13438,7 @@
         </w:rPr>
         <w:t>nvarchar</w:t>
       </w:r>
+      <w:proofErr w:type="spellEnd"/>
       <w:r>
         <w:rPr>
           <w:rFonts w:cstheme="minorHAnsi"/>
@@ -12377,8 +13543,30 @@
           <w:highlight w:val="white"/>
         </w:rPr>
         <w:tab/>
-        <w:t xml:space="preserve">Last_name </w:t>
-      </w:r>
+      </w:r>
+      <w:proofErr w:type="spellStart"/>
+      <w:r>
+        <w:rPr>
+          <w:rFonts w:cstheme="minorHAnsi"/>
+          <w:color w:val="000000"/>
+          <w:sz w:val="28"/>
+          <w:szCs w:val="28"/>
+          <w:highlight w:val="white"/>
+        </w:rPr>
+        <w:t>Last_name</w:t>
+      </w:r>
+      <w:proofErr w:type="spellEnd"/>
+      <w:r>
+        <w:rPr>
+          <w:rFonts w:cstheme="minorHAnsi"/>
+          <w:color w:val="000000"/>
+          <w:sz w:val="28"/>
+          <w:szCs w:val="28"/>
+          <w:highlight w:val="white"/>
+        </w:rPr>
+        <w:t xml:space="preserve"> </w:t>
+      </w:r>
+      <w:proofErr w:type="spellStart"/>
       <w:r>
         <w:rPr>
           <w:rFonts w:cstheme="minorHAnsi"/>
@@ -12389,6 +13577,7 @@
         </w:rPr>
         <w:t>nvarchar</w:t>
       </w:r>
+      <w:proofErr w:type="spellEnd"/>
       <w:r>
         <w:rPr>
           <w:rFonts w:cstheme="minorHAnsi"/>
@@ -12579,7 +13768,28 @@
           <w:highlight w:val="white"/>
         </w:rPr>
         <w:tab/>
-        <w:t xml:space="preserve">Joining_date </w:t>
+      </w:r>
+      <w:proofErr w:type="spellStart"/>
+      <w:r>
+        <w:rPr>
+          <w:rFonts w:cstheme="minorHAnsi"/>
+          <w:color w:val="000000"/>
+          <w:sz w:val="28"/>
+          <w:szCs w:val="28"/>
+          <w:highlight w:val="white"/>
+        </w:rPr>
+        <w:t>Joining_date</w:t>
+      </w:r>
+      <w:proofErr w:type="spellEnd"/>
+      <w:r>
+        <w:rPr>
+          <w:rFonts w:cstheme="minorHAnsi"/>
+          <w:color w:val="000000"/>
+          <w:sz w:val="28"/>
+          <w:szCs w:val="28"/>
+          <w:highlight w:val="white"/>
+        </w:rPr>
+        <w:t xml:space="preserve"> </w:t>
       </w:r>
       <w:r>
         <w:rPr>
@@ -12667,6 +13877,7 @@
         <w:tab/>
         <w:t xml:space="preserve">Department </w:t>
       </w:r>
+      <w:proofErr w:type="spellStart"/>
       <w:r>
         <w:rPr>
           <w:rFonts w:cstheme="minorHAnsi"/>
@@ -12677,6 +13888,7 @@
         </w:rPr>
         <w:t>nvarchar</w:t>
       </w:r>
+      <w:proofErr w:type="spellEnd"/>
       <w:r>
         <w:rPr>
           <w:rFonts w:cstheme="minorHAnsi"/>
@@ -12826,27 +14038,28 @@
       </w:pPr>
       <w:r>
         <w:rPr>
+          <w:rFonts w:cstheme="minorHAnsi"/>
           <w:b/>
           <w:bCs/>
           <w:sz w:val="28"/>
           <w:szCs w:val="28"/>
         </w:rPr>
         <w:lastRenderedPageBreak/>
-        <w:t>Write a syntax for truncate all data from Emplyee Table</w:t>
-      </w:r>
-      <w:r>
-        <w:rPr>
+        <w:t xml:space="preserve">Write a syntax for truncate all data from </w:t>
+      </w:r>
+      <w:proofErr w:type="spellStart"/>
+      <w:r>
+        <w:rPr>
+          <w:rFonts w:cstheme="minorHAnsi"/>
           <w:b/>
           <w:bCs/>
           <w:sz w:val="28"/>
           <w:szCs w:val="28"/>
         </w:rPr>
-        <w:t>.</w:t>
-      </w:r>
-    </w:p>
-    <w:p>
-      <w:pPr>
-        <w:ind w:left="360"/>
+        <w:t>Emplyee</w:t>
+      </w:r>
+      <w:proofErr w:type="spellEnd"/>
+      <w:r>
         <w:rPr>
           <w:rFonts w:cstheme="minorHAnsi"/>
           <w:b/>
@@ -12854,9 +14067,23 @@
           <w:sz w:val="28"/>
           <w:szCs w:val="28"/>
         </w:rPr>
-      </w:pPr>
-      <w:r>
-        <w:rPr>
+        <w:t xml:space="preserve"> Table.</w:t>
+      </w:r>
+    </w:p>
+    <w:p>
+      <w:pPr>
+        <w:ind w:left="360"/>
+        <w:rPr>
+          <w:rFonts w:cstheme="minorHAnsi"/>
+          <w:b/>
+          <w:bCs/>
+          <w:sz w:val="28"/>
+          <w:szCs w:val="28"/>
+        </w:rPr>
+      </w:pPr>
+      <w:r>
+        <w:rPr>
+          <w:rFonts w:cstheme="minorHAnsi"/>
           <w:b/>
           <w:bCs/>
           <w:sz w:val="28"/>
@@ -12939,16 +14166,7 @@
           <w:sz w:val="28"/>
           <w:szCs w:val="28"/>
         </w:rPr>
-        <w:t xml:space="preserve"> </w:t>
-      </w:r>
-      <w:r>
-        <w:rPr>
-          <w:b/>
-          <w:bCs/>
-          <w:sz w:val="28"/>
-          <w:szCs w:val="28"/>
-        </w:rPr>
-        <w:t>Write a syntax for CREATE Procedure to display the Employee details by passing the “Employee Id” in the procedure.</w:t>
+        <w:t xml:space="preserve"> Write a syntax for CREATE Procedure to display the Employee details by passing the “Employee Id” in the procedure.</w:t>
       </w:r>
     </w:p>
     <w:p>
@@ -13026,8 +14244,20 @@
           <w:szCs w:val="28"/>
           <w:highlight w:val="white"/>
         </w:rPr>
-        <w:t xml:space="preserve"> spGetEmployeeById</w:t>
-      </w:r>
+        <w:t xml:space="preserve"> </w:t>
+      </w:r>
+      <w:proofErr w:type="spellStart"/>
+      <w:r>
+        <w:rPr>
+          <w:rFonts w:cstheme="minorHAnsi"/>
+          <w:color w:val="000000"/>
+          <w:sz w:val="28"/>
+          <w:szCs w:val="28"/>
+          <w:highlight w:val="white"/>
+        </w:rPr>
+        <w:t>spGetEmployeeById</w:t>
+      </w:r>
+      <w:proofErr w:type="spellEnd"/>
     </w:p>
     <w:p>
       <w:pPr>
@@ -13229,7 +14459,29 @@
           <w:szCs w:val="28"/>
           <w:highlight w:val="white"/>
         </w:rPr>
-        <w:t xml:space="preserve"> Employee_id </w:t>
+        <w:t xml:space="preserve"> </w:t>
+      </w:r>
+      <w:proofErr w:type="spellStart"/>
+      <w:r>
+        <w:rPr>
+          <w:rFonts w:cstheme="minorHAnsi"/>
+          <w:color w:val="000000"/>
+          <w:sz w:val="28"/>
+          <w:szCs w:val="28"/>
+          <w:highlight w:val="white"/>
+        </w:rPr>
+        <w:t>Employee_id</w:t>
+      </w:r>
+      <w:proofErr w:type="spellEnd"/>
+      <w:r>
+        <w:rPr>
+          <w:rFonts w:cstheme="minorHAnsi"/>
+          <w:color w:val="000000"/>
+          <w:sz w:val="28"/>
+          <w:szCs w:val="28"/>
+          <w:highlight w:val="white"/>
+        </w:rPr>
+        <w:t xml:space="preserve"> </w:t>
       </w:r>
       <w:r>
         <w:rPr>
@@ -13330,8 +14582,20 @@
           <w:szCs w:val="28"/>
           <w:highlight w:val="white"/>
         </w:rPr>
-        <w:t xml:space="preserve"> spGetEmployeeById</w:t>
-      </w:r>
+        <w:t xml:space="preserve"> </w:t>
+      </w:r>
+      <w:proofErr w:type="spellStart"/>
+      <w:r>
+        <w:rPr>
+          <w:rFonts w:cstheme="minorHAnsi"/>
+          <w:color w:val="000000"/>
+          <w:sz w:val="28"/>
+          <w:szCs w:val="28"/>
+          <w:highlight w:val="white"/>
+        </w:rPr>
+        <w:t>spGetEmployeeById</w:t>
+      </w:r>
+      <w:proofErr w:type="spellEnd"/>
       <w:r>
         <w:rPr>
           <w:rFonts w:cstheme="minorHAnsi"/>
@@ -13470,6 +14734,7 @@
       </w:pPr>
       <w:r>
         <w:rPr>
+          <w:rFonts w:cstheme="minorHAnsi"/>
           <w:b/>
           <w:bCs/>
           <w:sz w:val="28"/>
@@ -13492,6 +14757,7 @@
       </w:pPr>
       <w:r>
         <w:rPr>
+          <w:rFonts w:cstheme="minorHAnsi"/>
           <w:b/>
           <w:bCs/>
           <w:sz w:val="28"/>
@@ -13553,8 +14819,20 @@
           <w:szCs w:val="28"/>
           <w:highlight w:val="white"/>
         </w:rPr>
-        <w:t xml:space="preserve"> fnMaxNumber</w:t>
-      </w:r>
+        <w:t xml:space="preserve"> </w:t>
+      </w:r>
+      <w:proofErr w:type="spellStart"/>
+      <w:r>
+        <w:rPr>
+          <w:rFonts w:cstheme="minorHAnsi"/>
+          <w:color w:val="000000"/>
+          <w:sz w:val="28"/>
+          <w:szCs w:val="28"/>
+          <w:highlight w:val="white"/>
+        </w:rPr>
+        <w:t>fnMaxNumber</w:t>
+      </w:r>
+      <w:proofErr w:type="spellEnd"/>
       <w:r>
         <w:rPr>
           <w:rFonts w:cstheme="minorHAnsi"/>
@@ -13801,7 +15079,29 @@
           <w:szCs w:val="28"/>
           <w:highlight w:val="white"/>
         </w:rPr>
-        <w:t xml:space="preserve"> @maxVal </w:t>
+        <w:t xml:space="preserve"> @</w:t>
+      </w:r>
+      <w:proofErr w:type="spellStart"/>
+      <w:r>
+        <w:rPr>
+          <w:rFonts w:cstheme="minorHAnsi"/>
+          <w:color w:val="000000"/>
+          <w:sz w:val="28"/>
+          <w:szCs w:val="28"/>
+          <w:highlight w:val="white"/>
+        </w:rPr>
+        <w:t>maxVal</w:t>
+      </w:r>
+      <w:proofErr w:type="spellEnd"/>
+      <w:r>
+        <w:rPr>
+          <w:rFonts w:cstheme="minorHAnsi"/>
+          <w:color w:val="000000"/>
+          <w:sz w:val="28"/>
+          <w:szCs w:val="28"/>
+          <w:highlight w:val="white"/>
+        </w:rPr>
+        <w:t xml:space="preserve"> </w:t>
       </w:r>
       <w:r>
         <w:rPr>
@@ -14031,7 +15331,29 @@
           <w:szCs w:val="28"/>
           <w:highlight w:val="white"/>
         </w:rPr>
-        <w:t xml:space="preserve"> @maxVal </w:t>
+        <w:t xml:space="preserve"> @</w:t>
+      </w:r>
+      <w:proofErr w:type="spellStart"/>
+      <w:r>
+        <w:rPr>
+          <w:rFonts w:cstheme="minorHAnsi"/>
+          <w:color w:val="000000"/>
+          <w:sz w:val="28"/>
+          <w:szCs w:val="28"/>
+          <w:highlight w:val="white"/>
+        </w:rPr>
+        <w:t>maxVal</w:t>
+      </w:r>
+      <w:proofErr w:type="spellEnd"/>
+      <w:r>
+        <w:rPr>
+          <w:rFonts w:cstheme="minorHAnsi"/>
+          <w:color w:val="000000"/>
+          <w:sz w:val="28"/>
+          <w:szCs w:val="28"/>
+          <w:highlight w:val="white"/>
+        </w:rPr>
+        <w:t xml:space="preserve"> </w:t>
       </w:r>
       <w:r>
         <w:rPr>
@@ -14271,7 +15593,29 @@
           <w:szCs w:val="28"/>
           <w:highlight w:val="white"/>
         </w:rPr>
-        <w:t xml:space="preserve"> @maxVal </w:t>
+        <w:t xml:space="preserve"> @</w:t>
+      </w:r>
+      <w:proofErr w:type="spellStart"/>
+      <w:r>
+        <w:rPr>
+          <w:rFonts w:cstheme="minorHAnsi"/>
+          <w:color w:val="000000"/>
+          <w:sz w:val="28"/>
+          <w:szCs w:val="28"/>
+          <w:highlight w:val="white"/>
+        </w:rPr>
+        <w:t>maxVal</w:t>
+      </w:r>
+      <w:proofErr w:type="spellEnd"/>
+      <w:r>
+        <w:rPr>
+          <w:rFonts w:cstheme="minorHAnsi"/>
+          <w:color w:val="000000"/>
+          <w:sz w:val="28"/>
+          <w:szCs w:val="28"/>
+          <w:highlight w:val="white"/>
+        </w:rPr>
+        <w:t xml:space="preserve"> </w:t>
       </w:r>
       <w:r>
         <w:rPr>
@@ -14401,7 +15745,29 @@
           <w:szCs w:val="28"/>
           <w:highlight w:val="white"/>
         </w:rPr>
-        <w:t xml:space="preserve"> @maxVal </w:t>
+        <w:t xml:space="preserve"> @</w:t>
+      </w:r>
+      <w:proofErr w:type="spellStart"/>
+      <w:r>
+        <w:rPr>
+          <w:rFonts w:cstheme="minorHAnsi"/>
+          <w:color w:val="000000"/>
+          <w:sz w:val="28"/>
+          <w:szCs w:val="28"/>
+          <w:highlight w:val="white"/>
+        </w:rPr>
+        <w:t>maxVal</w:t>
+      </w:r>
+      <w:proofErr w:type="spellEnd"/>
+      <w:r>
+        <w:rPr>
+          <w:rFonts w:cstheme="minorHAnsi"/>
+          <w:color w:val="000000"/>
+          <w:sz w:val="28"/>
+          <w:szCs w:val="28"/>
+          <w:highlight w:val="white"/>
+        </w:rPr>
+        <w:t xml:space="preserve"> </w:t>
       </w:r>
       <w:r>
         <w:rPr>
@@ -14476,8 +15842,20 @@
           <w:szCs w:val="28"/>
           <w:highlight w:val="white"/>
         </w:rPr>
-        <w:t xml:space="preserve"> @maxVal</w:t>
-      </w:r>
+        <w:t xml:space="preserve"> @</w:t>
+      </w:r>
+      <w:proofErr w:type="spellStart"/>
+      <w:r>
+        <w:rPr>
+          <w:rFonts w:cstheme="minorHAnsi"/>
+          <w:color w:val="000000"/>
+          <w:sz w:val="28"/>
+          <w:szCs w:val="28"/>
+          <w:highlight w:val="white"/>
+        </w:rPr>
+        <w:t>maxVal</w:t>
+      </w:r>
+      <w:proofErr w:type="spellEnd"/>
     </w:p>
     <w:p>
       <w:pPr>
@@ -14580,7 +15958,29 @@
           <w:szCs w:val="28"/>
           <w:highlight w:val="white"/>
         </w:rPr>
-        <w:t xml:space="preserve"> [dbo]</w:t>
+        <w:t xml:space="preserve"> [</w:t>
+      </w:r>
+      <w:proofErr w:type="spellStart"/>
+      <w:r>
+        <w:rPr>
+          <w:rFonts w:cstheme="minorHAnsi"/>
+          <w:color w:val="000000"/>
+          <w:sz w:val="28"/>
+          <w:szCs w:val="28"/>
+          <w:highlight w:val="white"/>
+        </w:rPr>
+        <w:t>dbo</w:t>
+      </w:r>
+      <w:proofErr w:type="spellEnd"/>
+      <w:r>
+        <w:rPr>
+          <w:rFonts w:cstheme="minorHAnsi"/>
+          <w:color w:val="000000"/>
+          <w:sz w:val="28"/>
+          <w:szCs w:val="28"/>
+          <w:highlight w:val="white"/>
+        </w:rPr>
+        <w:t>]</w:t>
       </w:r>
       <w:r>
         <w:rPr>
@@ -14600,7 +16000,29 @@
           <w:szCs w:val="28"/>
           <w:highlight w:val="white"/>
         </w:rPr>
-        <w:t>[fnMaxNumber]</w:t>
+        <w:t>[</w:t>
+      </w:r>
+      <w:proofErr w:type="spellStart"/>
+      <w:r>
+        <w:rPr>
+          <w:rFonts w:cstheme="minorHAnsi"/>
+          <w:color w:val="000000"/>
+          <w:sz w:val="28"/>
+          <w:szCs w:val="28"/>
+          <w:highlight w:val="white"/>
+        </w:rPr>
+        <w:t>fnMaxNumber</w:t>
+      </w:r>
+      <w:proofErr w:type="spellEnd"/>
+      <w:r>
+        <w:rPr>
+          <w:rFonts w:cstheme="minorHAnsi"/>
+          <w:color w:val="000000"/>
+          <w:sz w:val="28"/>
+          <w:szCs w:val="28"/>
+          <w:highlight w:val="white"/>
+        </w:rPr>
+        <w:t>]</w:t>
       </w:r>
       <w:r>
         <w:rPr>
@@ -14811,6 +16233,7 @@
       </w:pPr>
       <w:r>
         <w:rPr>
+          <w:rFonts w:cstheme="minorHAnsi"/>
           <w:b/>
           <w:bCs/>
           <w:sz w:val="28"/>
@@ -14832,6 +16255,7 @@
       </w:pPr>
       <w:r>
         <w:rPr>
+          <w:rFonts w:cstheme="minorHAnsi"/>
           <w:b/>
           <w:bCs/>
           <w:sz w:val="28"/>
@@ -14909,8 +16333,20 @@
           <w:szCs w:val="28"/>
           <w:highlight w:val="white"/>
         </w:rPr>
-        <w:t xml:space="preserve"> new_salary</w:t>
-      </w:r>
+        <w:t xml:space="preserve"> </w:t>
+      </w:r>
+      <w:proofErr w:type="spellStart"/>
+      <w:r>
+        <w:rPr>
+          <w:rFonts w:cstheme="minorHAnsi"/>
+          <w:color w:val="000000"/>
+          <w:sz w:val="28"/>
+          <w:szCs w:val="28"/>
+          <w:highlight w:val="white"/>
+        </w:rPr>
+        <w:t>new_salary</w:t>
+      </w:r>
+      <w:proofErr w:type="spellEnd"/>
     </w:p>
     <w:p>
       <w:pPr>
@@ -14981,7 +16417,29 @@
           <w:szCs w:val="28"/>
           <w:highlight w:val="white"/>
         </w:rPr>
-        <w:t>'Insurence'</w:t>
+        <w:t>'</w:t>
+      </w:r>
+      <w:proofErr w:type="spellStart"/>
+      <w:r>
+        <w:rPr>
+          <w:rFonts w:cstheme="minorHAnsi"/>
+          <w:color w:val="FF0000"/>
+          <w:sz w:val="28"/>
+          <w:szCs w:val="28"/>
+          <w:highlight w:val="white"/>
+        </w:rPr>
+        <w:t>Insurence</w:t>
+      </w:r>
+      <w:proofErr w:type="spellEnd"/>
+      <w:r>
+        <w:rPr>
+          <w:rFonts w:cstheme="minorHAnsi"/>
+          <w:color w:val="FF0000"/>
+          <w:sz w:val="28"/>
+          <w:szCs w:val="28"/>
+          <w:highlight w:val="white"/>
+        </w:rPr>
+        <w:t>'</w:t>
       </w:r>
     </w:p>
     <w:p>
@@ -15010,17 +16468,16 @@
       </w:pPr>
       <w:r>
         <w:rPr>
+          <w:rFonts w:cstheme="minorHAnsi"/>
           <w:b/>
           <w:bCs/>
           <w:sz w:val="28"/>
           <w:szCs w:val="28"/>
         </w:rPr>
-        <w:t>State the difference between varchar and nvarchar</w:t>
-      </w:r>
-    </w:p>
-    <w:p>
-      <w:pPr>
-        <w:ind w:left="360"/>
+        <w:t xml:space="preserve">State the difference between varchar and </w:t>
+      </w:r>
+      <w:proofErr w:type="spellStart"/>
+      <w:r>
         <w:rPr>
           <w:rFonts w:cstheme="minorHAnsi"/>
           <w:b/>
@@ -15028,8 +16485,13 @@
           <w:sz w:val="28"/>
           <w:szCs w:val="28"/>
         </w:rPr>
-      </w:pPr>
-      <w:r>
+        <w:t>nvarchar</w:t>
+      </w:r>
+      <w:proofErr w:type="spellEnd"/>
+    </w:p>
+    <w:p>
+      <w:pPr>
+        <w:ind w:left="360"/>
         <w:rPr>
           <w:rFonts w:cstheme="minorHAnsi"/>
           <w:b/>
@@ -15037,8 +16499,7 @@
           <w:sz w:val="28"/>
           <w:szCs w:val="28"/>
         </w:rPr>
-        <w:t>Ans.</w:t>
-      </w:r>
+      </w:pPr>
       <w:r>
         <w:rPr>
           <w:rFonts w:cstheme="minorHAnsi"/>
@@ -15047,12 +16508,9 @@
           <w:sz w:val="28"/>
           <w:szCs w:val="28"/>
         </w:rPr>
-        <w:tab/>
-      </w:r>
-    </w:p>
-    <w:p>
-      <w:pPr>
-        <w:ind w:left="360"/>
+        <w:t>Ans.</w:t>
+      </w:r>
+      <w:r>
         <w:rPr>
           <w:rFonts w:cstheme="minorHAnsi"/>
           <w:b/>
@@ -15060,6 +16518,19 @@
           <w:sz w:val="28"/>
           <w:szCs w:val="28"/>
         </w:rPr>
+        <w:tab/>
+      </w:r>
+    </w:p>
+    <w:p>
+      <w:pPr>
+        <w:ind w:left="360"/>
+        <w:rPr>
+          <w:rFonts w:cstheme="minorHAnsi"/>
+          <w:b/>
+          <w:bCs/>
+          <w:sz w:val="28"/>
+          <w:szCs w:val="28"/>
+        </w:rPr>
       </w:pPr>
       <w:r>
         <w:rPr>
@@ -15135,13 +16606,23 @@
           <w:szCs w:val="28"/>
         </w:rPr>
       </w:pPr>
-      <w:r>
-        <w:rPr>
-          <w:rFonts w:cstheme="minorHAnsi"/>
-          <w:sz w:val="28"/>
-          <w:szCs w:val="28"/>
-        </w:rPr>
-        <w:t>nvarchar stored data in double of varchar as 16-bit data. So</w:t>
+      <w:proofErr w:type="spellStart"/>
+      <w:r>
+        <w:rPr>
+          <w:rFonts w:cstheme="minorHAnsi"/>
+          <w:sz w:val="28"/>
+          <w:szCs w:val="28"/>
+        </w:rPr>
+        <w:t>nvarchar</w:t>
+      </w:r>
+      <w:proofErr w:type="spellEnd"/>
+      <w:r>
+        <w:rPr>
+          <w:rFonts w:cstheme="minorHAnsi"/>
+          <w:sz w:val="28"/>
+          <w:szCs w:val="28"/>
+        </w:rPr>
+        <w:t xml:space="preserve"> stored data in double of varchar as 16-bit data. So</w:t>
       </w:r>
       <w:r>
         <w:rPr>
@@ -15186,17 +16667,16 @@
       </w:pPr>
       <w:r>
         <w:rPr>
+          <w:rFonts w:cstheme="minorHAnsi"/>
           <w:b/>
           <w:bCs/>
           <w:sz w:val="28"/>
           <w:szCs w:val="28"/>
         </w:rPr>
-        <w:t>Write a query that insert the data into Employee table, data as mentioned. {First name : 'Critiano' , Last name : 'Ronaldo' , Salary : '30000' , Joining Date : '01-FEB-13 12.00.00 AM' , Department : 'Banking' }</w:t>
-      </w:r>
-    </w:p>
-    <w:p>
-      <w:pPr>
-        <w:ind w:left="360"/>
+        <w:t>Write a query that insert the data into Employee table, data as mentioned. {First name : '</w:t>
+      </w:r>
+      <w:proofErr w:type="spellStart"/>
+      <w:r>
         <w:rPr>
           <w:rFonts w:cstheme="minorHAnsi"/>
           <w:b/>
@@ -15204,15 +16684,18 @@
           <w:sz w:val="28"/>
           <w:szCs w:val="28"/>
         </w:rPr>
-      </w:pPr>
-      <w:r>
-        <w:rPr>
+        <w:t>Critiano</w:t>
+      </w:r>
+      <w:proofErr w:type="spellEnd"/>
+      <w:r>
+        <w:rPr>
+          <w:rFonts w:cstheme="minorHAnsi"/>
           <w:b/>
           <w:bCs/>
           <w:sz w:val="28"/>
           <w:szCs w:val="28"/>
         </w:rPr>
-        <w:t>Ans.</w:t>
+        <w:t>' , Last name : 'Ronaldo' , Salary : '30000' , Joining Date : '01-FEB-13 12.00.00 AM' , Department : 'Banking' }</w:t>
       </w:r>
     </w:p>
     <w:p>
@@ -15229,6 +16712,28 @@
       <w:r>
         <w:rPr>
           <w:rFonts w:cstheme="minorHAnsi"/>
+          <w:b/>
+          <w:bCs/>
+          <w:sz w:val="28"/>
+          <w:szCs w:val="28"/>
+        </w:rPr>
+        <w:t>Ans.</w:t>
+      </w:r>
+    </w:p>
+    <w:p>
+      <w:pPr>
+        <w:ind w:left="360"/>
+        <w:rPr>
+          <w:rFonts w:cstheme="minorHAnsi"/>
+          <w:b/>
+          <w:bCs/>
+          <w:sz w:val="28"/>
+          <w:szCs w:val="28"/>
+        </w:rPr>
+      </w:pPr>
+      <w:r>
+        <w:rPr>
+          <w:rFonts w:cstheme="minorHAnsi"/>
           <w:color w:val="0000FF"/>
           <w:sz w:val="28"/>
           <w:szCs w:val="28"/>
@@ -15286,6 +16791,7 @@
         </w:rPr>
         <w:t>(</w:t>
       </w:r>
+      <w:proofErr w:type="spellStart"/>
       <w:r>
         <w:rPr>
           <w:rFonts w:cstheme="minorHAnsi"/>
@@ -15376,6 +16882,7 @@
         </w:rPr>
         <w:t>Department</w:t>
       </w:r>
+      <w:proofErr w:type="spellEnd"/>
       <w:r>
         <w:rPr>
           <w:rFonts w:cstheme="minorHAnsi"/>
@@ -15495,7 +17002,18 @@
           <w:szCs w:val="28"/>
           <w:highlight w:val="white"/>
         </w:rPr>
-        <w:t>'02-01-2013 12:00:00: AM'</w:t>
+        <w:t xml:space="preserve">'02-01-2013 12:00:00: </w:t>
+      </w:r>
+      <w:proofErr w:type="spellStart"/>
+      <w:r>
+        <w:rPr>
+          <w:rFonts w:cstheme="minorHAnsi"/>
+          <w:color w:val="FF0000"/>
+          <w:sz w:val="28"/>
+          <w:szCs w:val="28"/>
+          <w:highlight w:val="white"/>
+        </w:rPr>
+        <w:t>AM'</w:t>
       </w:r>
       <w:r>
         <w:rPr>
@@ -15515,7 +17033,18 @@
           <w:szCs w:val="28"/>
           <w:highlight w:val="white"/>
         </w:rPr>
-        <w:t>'Banking'</w:t>
+        <w:t>'Banking</w:t>
+      </w:r>
+      <w:proofErr w:type="spellEnd"/>
+      <w:r>
+        <w:rPr>
+          <w:rFonts w:cstheme="minorHAnsi"/>
+          <w:color w:val="FF0000"/>
+          <w:sz w:val="28"/>
+          <w:szCs w:val="28"/>
+          <w:highlight w:val="white"/>
+        </w:rPr>
+        <w:t>'</w:t>
       </w:r>
       <w:r>
         <w:rPr>
@@ -15681,6 +17210,7 @@
           </wp:inline>
         </w:drawing>
       </w:r>
+      <w:bookmarkEnd w:id="0"/>
     </w:p>
     <w:sectPr>
       <w:headerReference w:type="default" r:id="rId33"/>
@@ -15761,6 +17291,7 @@
         <w:szCs w:val="24"/>
       </w:rPr>
     </w:pPr>
+    <w:proofErr w:type="spellStart"/>
     <w:r>
       <w:rPr>
         <w:b/>
@@ -15783,6 +17314,7 @@
       </w:rPr>
       <w:t>m</w:t>
     </w:r>
+    <w:proofErr w:type="spellEnd"/>
     <w:r>
       <w:rPr>
         <w:color w:val="8496B0" w:themeColor="text2" w:themeTint="99"/>
@@ -17229,6 +18761,7 @@
   <w:rsids>
     <w:rsidRoot w:val="003A7951"/>
     <w:rsid w:val="003A7951"/>
+    <w:rsid w:val="008B2571"/>
     <w:rsid w:val="00D95ECE"/>
   </w:rsids>
   <m:mathPr>
@@ -18035,7 +19568,7 @@
 </file>
 
 <file path=customXml/itemProps2.xml><?xml version="1.0" encoding="utf-8"?>
-<ds:datastoreItem xmlns:ds="http://schemas.openxmlformats.org/officeDocument/2006/customXml" ds:itemID="{B8DB2729-0AED-4109-B8C4-B9290B13C263}">
+<ds:datastoreItem xmlns:ds="http://schemas.openxmlformats.org/officeDocument/2006/customXml" ds:itemID="{1FEAA675-4A17-4EE3-9919-99577C8CB188}">
   <ds:schemaRefs>
     <ds:schemaRef ds:uri="http://schemas.openxmlformats.org/officeDocument/2006/bibliography"/>
   </ds:schemaRefs>

</xml_diff>